<commit_message>
final commit for first review
</commit_message>
<xml_diff>
--- a/P6_DogVSCat/dog_vs_cat_report.docx
+++ b/P6_DogVSCat/dog_vs_cat_report.docx
@@ -901,23 +901,7 @@
           <w:sz w:val="28"/>
           <w:szCs w:val="28"/>
         </w:rPr>
-        <w:t>这里准备采用已在ImageNet</w:t>
-      </w:r>
-      <w:proofErr w:type="gramStart"/>
-      <w:r>
-        <w:rPr>
-          <w:sz w:val="28"/>
-          <w:szCs w:val="28"/>
-        </w:rPr>
-        <w:t>上预训练</w:t>
-      </w:r>
-      <w:proofErr w:type="gramEnd"/>
-      <w:r>
-        <w:rPr>
-          <w:sz w:val="28"/>
-          <w:szCs w:val="28"/>
-        </w:rPr>
-        <w:t>过的4种卷积神经网络模型：</w:t>
+        <w:t>这里准备采用已在ImageNet上预训练过的4种卷积神经网络模型：</w:t>
       </w:r>
       <w:proofErr w:type="spellStart"/>
       <w:r>
@@ -933,7 +917,7 @@
           <w:sz w:val="28"/>
           <w:szCs w:val="28"/>
         </w:rPr>
-        <w:t>[1]，</w:t>
+        <w:t>，</w:t>
       </w:r>
       <w:proofErr w:type="spellStart"/>
       <w:r>
@@ -949,23 +933,16 @@
           <w:sz w:val="28"/>
           <w:szCs w:val="28"/>
         </w:rPr>
-        <w:t>[2]，Inception v3[3]和</w:t>
-      </w:r>
-      <w:proofErr w:type="spellStart"/>
-      <w:r>
-        <w:rPr>
-          <w:sz w:val="28"/>
-          <w:szCs w:val="28"/>
-        </w:rPr>
-        <w:t>Xception</w:t>
-      </w:r>
-      <w:proofErr w:type="spellEnd"/>
-      <w:r>
-        <w:rPr>
-          <w:sz w:val="28"/>
-          <w:szCs w:val="28"/>
-        </w:rPr>
-        <w:t>[4]来实现猫</w:t>
+        <w:t>，Inception v3和Xception</w:t>
+      </w:r>
+      <w:bookmarkStart w:id="0" w:name="_GoBack"/>
+      <w:bookmarkEnd w:id="0"/>
+      <w:r>
+        <w:rPr>
+          <w:sz w:val="28"/>
+          <w:szCs w:val="28"/>
+        </w:rPr>
+        <w:t>来实现猫狗识别算</w:t>
       </w:r>
       <w:r>
         <w:rPr>
@@ -973,7 +950,7 @@
           <w:szCs w:val="28"/>
         </w:rPr>
         <w:lastRenderedPageBreak/>
-        <w:t>狗识别算法。ImageNet拥有一千多万张图片，对1000种物品进行分类，其中就有118种狗类和7种猫类，由它所导出的特征向量能高度概括图像中包含了哪些内容。首先，先分别去掉这四个模型的顶层（即全连接层），然后分别用25000张训练集图片在4个模型上进行预测，输出并保存得到的特征向量，得到4个特征向量文件；分别读取这些特征向量文件，将它们融合成一个特征向量；添加自己的全连接层，然后对模型进行编译构建；最后使用融合特征向量训练模型，并对测试集进行预测得到预测结果。</w:t>
+        <w:t>法。ImageNet拥有一千多万张图片，对1000种物品进行分类，其中就有118种狗类和7种猫类，由它所导出的特征向量能高度概括图像中包含了哪些内容。首先，先分别去掉这四个模型的顶层（即全连接层），然后分别用25000张训练集图片在4个模型上进行预测，输出并保存得到的特征向量，得到4个特征向量文件；分别读取这些特征向量文件，将它们融合成一个特征向量；添加自己的全连接层，然后对模型进行编译构建；最后使用融合特征向量训练模型，并对测试集进行预测得到预测结果。</w:t>
       </w:r>
     </w:p>
     <w:p>
@@ -2441,7 +2418,6 @@
       <w:pPr>
         <w:jc w:val="center"/>
         <w:rPr>
-          <w:rFonts w:hint="eastAsia"/>
           <w:szCs w:val="21"/>
         </w:rPr>
       </w:pPr>
@@ -2520,7 +2496,6 @@
       <w:pPr>
         <w:jc w:val="center"/>
         <w:rPr>
-          <w:rFonts w:hint="eastAsia"/>
           <w:szCs w:val="21"/>
         </w:rPr>
       </w:pPr>
@@ -2770,7 +2745,6 @@
       <w:pPr>
         <w:jc w:val="center"/>
         <w:rPr>
-          <w:rFonts w:hint="eastAsia"/>
           <w:szCs w:val="21"/>
         </w:rPr>
       </w:pPr>
@@ -3097,7 +3071,6 @@
       <w:pPr>
         <w:jc w:val="center"/>
         <w:rPr>
-          <w:rFonts w:hint="eastAsia"/>
           <w:szCs w:val="21"/>
         </w:rPr>
       </w:pPr>
@@ -3125,7 +3098,6 @@
     <w:p>
       <w:pPr>
         <w:rPr>
-          <w:rFonts w:hint="eastAsia"/>
           <w:sz w:val="28"/>
           <w:szCs w:val="28"/>
         </w:rPr>
@@ -3215,7 +3187,7 @@
           <w:sz w:val="28"/>
           <w:szCs w:val="28"/>
         </w:rPr>
-        <w:t>集损失</w:t>
+        <w:t>集损</w:t>
       </w:r>
       <w:proofErr w:type="gramEnd"/>
       <w:r>
@@ -3224,7 +3196,7 @@
           <w:sz w:val="28"/>
           <w:szCs w:val="28"/>
         </w:rPr>
-        <w:t>曲线都在下降，最后收敛到0</w:t>
+        <w:t>失曲线都在下降，最后收敛到0</w:t>
       </w:r>
       <w:r>
         <w:rPr>
@@ -3520,7 +3492,6 @@
     <w:p>
       <w:pPr>
         <w:rPr>
-          <w:rFonts w:hint="eastAsia"/>
           <w:sz w:val="28"/>
           <w:szCs w:val="28"/>
         </w:rPr>
@@ -3678,7 +3649,6 @@
       <w:pPr>
         <w:jc w:val="center"/>
         <w:rPr>
-          <w:rFonts w:hint="eastAsia"/>
           <w:szCs w:val="21"/>
         </w:rPr>
       </w:pPr>
@@ -3706,7 +3676,6 @@
     <w:p>
       <w:pPr>
         <w:rPr>
-          <w:rFonts w:hint="eastAsia"/>
           <w:sz w:val="28"/>
           <w:szCs w:val="28"/>
         </w:rPr>
@@ -3880,7 +3849,6 @@
       <w:pPr>
         <w:jc w:val="center"/>
         <w:rPr>
-          <w:rFonts w:hint="eastAsia"/>
           <w:szCs w:val="21"/>
         </w:rPr>
       </w:pPr>
@@ -4043,7 +4011,7 @@
           <w:sz w:val="28"/>
           <w:szCs w:val="28"/>
         </w:rPr>
-        <w:t>较低值</w:t>
+        <w:t>较低</w:t>
       </w:r>
       <w:proofErr w:type="gramEnd"/>
       <w:r>
@@ -4052,7 +4020,7 @@
           <w:sz w:val="28"/>
           <w:szCs w:val="28"/>
         </w:rPr>
-        <w:t>位置，说明已经得到了一个较好的模型，可以酌情减少训练代数。我就是通过这样的方法来制定调参策略和选定最终模型的。</w:t>
+        <w:t>值位置，说明已经得到了一个较好的模型，可以酌情减少训练代数。我就是通过这样的方法来制定调参策略和选定最终模型的。</w:t>
       </w:r>
     </w:p>
     <w:p>
@@ -4108,7 +4076,6 @@
       <w:pPr>
         <w:jc w:val="center"/>
         <w:rPr>
-          <w:rFonts w:hint="eastAsia"/>
           <w:szCs w:val="21"/>
         </w:rPr>
       </w:pPr>
@@ -4161,15 +4128,7 @@
           <w:sz w:val="28"/>
           <w:szCs w:val="28"/>
         </w:rPr>
-        <w:t>。</w:t>
-      </w:r>
-      <w:r>
-        <w:rPr>
-          <w:rFonts w:hint="eastAsia"/>
-          <w:sz w:val="28"/>
-          <w:szCs w:val="28"/>
-        </w:rPr>
-        <w:t>Kaggle官方的评估标准是</w:t>
+        <w:t>。Kaggle官方的评估标准是</w:t>
       </w:r>
       <w:proofErr w:type="spellStart"/>
       <w:r>
@@ -4488,7 +4447,7 @@
           <w:sz w:val="28"/>
           <w:szCs w:val="28"/>
         </w:rPr>
-        <w:t>集得到</w:t>
+        <w:t>集得</w:t>
       </w:r>
       <w:proofErr w:type="gramEnd"/>
       <w:r>
@@ -4497,7 +4456,7 @@
           <w:sz w:val="28"/>
           <w:szCs w:val="28"/>
         </w:rPr>
-        <w:t>结果，上传Kaggle查看最终得分</w:t>
+        <w:t>到结果，上传Kaggle查看最终得分</w:t>
       </w:r>
       <w:r>
         <w:rPr>
@@ -4583,7 +4542,6 @@
     <w:p>
       <w:pPr>
         <w:rPr>
-          <w:rFonts w:hint="eastAsia"/>
           <w:sz w:val="28"/>
           <w:szCs w:val="28"/>
         </w:rPr>
@@ -4719,7 +4677,6 @@
     <w:p>
       <w:pPr>
         <w:rPr>
-          <w:rFonts w:hint="eastAsia"/>
           <w:sz w:val="28"/>
           <w:szCs w:val="28"/>
         </w:rPr>
@@ -4799,7 +4756,7 @@
           <w:sz w:val="28"/>
           <w:szCs w:val="28"/>
         </w:rPr>
-        <w:t>做特征</w:t>
+        <w:t>做特</w:t>
       </w:r>
       <w:proofErr w:type="gramEnd"/>
       <w:r>
@@ -4808,10 +4765,8 @@
           <w:sz w:val="28"/>
           <w:szCs w:val="28"/>
         </w:rPr>
-        <w:t>工程，然后进行融合，博采众长。这两种方法都能从某种程度上进一步提高预测准确度和模型的鲁棒性。因此以我得到的最终模型为新基准，我认为还有更多更好的解决方案。</w:t>
-      </w:r>
-      <w:bookmarkStart w:id="0" w:name="_GoBack"/>
-      <w:bookmarkEnd w:id="0"/>
+        <w:t>征工程，然后进行融合，博采众长。这两种方法都能从某种程度上进一步提高预测准确度和模型的鲁棒性。因此以我得到的最终模型为新基准，我认为还有更多更好的解决方案。</w:t>
+      </w:r>
     </w:p>
     <w:sectPr>
       <w:pgSz w:w="11906" w:h="16838"/>

</xml_diff>

<commit_message>
report add model selection, check pointer
</commit_message>
<xml_diff>
--- a/P6_DogVSCat/dog_vs_cat_report.docx
+++ b/P6_DogVSCat/dog_vs_cat_report.docx
@@ -901,7 +901,23 @@
           <w:sz w:val="28"/>
           <w:szCs w:val="28"/>
         </w:rPr>
-        <w:t>这里准备采用已在ImageNet上预训练过的4种卷积神经网络模型：</w:t>
+        <w:t>这里准备采用已在ImageNet</w:t>
+      </w:r>
+      <w:proofErr w:type="gramStart"/>
+      <w:r>
+        <w:rPr>
+          <w:sz w:val="28"/>
+          <w:szCs w:val="28"/>
+        </w:rPr>
+        <w:t>上预训练</w:t>
+      </w:r>
+      <w:proofErr w:type="gramEnd"/>
+      <w:r>
+        <w:rPr>
+          <w:sz w:val="28"/>
+          <w:szCs w:val="28"/>
+        </w:rPr>
+        <w:t>过的4种卷积神经网络模型：</w:t>
       </w:r>
       <w:proofErr w:type="spellStart"/>
       <w:r>
@@ -916,6 +932,14 @@
         <w:rPr>
           <w:sz w:val="28"/>
           <w:szCs w:val="28"/>
+          <w:vertAlign w:val="superscript"/>
+        </w:rPr>
+        <w:t>[1]</w:t>
+      </w:r>
+      <w:r>
+        <w:rPr>
+          <w:sz w:val="28"/>
+          <w:szCs w:val="28"/>
         </w:rPr>
         <w:t>，</w:t>
       </w:r>
@@ -932,25 +956,420 @@
         <w:rPr>
           <w:sz w:val="28"/>
           <w:szCs w:val="28"/>
-        </w:rPr>
-        <w:t>，Inception v3和Xception</w:t>
+          <w:vertAlign w:val="superscript"/>
+        </w:rPr>
+        <w:t>[2]</w:t>
+      </w:r>
+      <w:r>
+        <w:rPr>
+          <w:sz w:val="28"/>
+          <w:szCs w:val="28"/>
+        </w:rPr>
+        <w:t>，Inception v3</w:t>
+      </w:r>
+      <w:r>
+        <w:rPr>
+          <w:sz w:val="28"/>
+          <w:szCs w:val="28"/>
+          <w:vertAlign w:val="superscript"/>
+        </w:rPr>
+        <w:t>[3]</w:t>
+      </w:r>
+      <w:r>
+        <w:rPr>
+          <w:sz w:val="28"/>
+          <w:szCs w:val="28"/>
+        </w:rPr>
+        <w:t>和</w:t>
+      </w:r>
+      <w:proofErr w:type="spellStart"/>
+      <w:r>
+        <w:rPr>
+          <w:sz w:val="28"/>
+          <w:szCs w:val="28"/>
+        </w:rPr>
+        <w:t>Xception</w:t>
+      </w:r>
+      <w:proofErr w:type="spellEnd"/>
+      <w:r>
+        <w:rPr>
+          <w:sz w:val="28"/>
+          <w:szCs w:val="28"/>
+          <w:vertAlign w:val="superscript"/>
+        </w:rPr>
+        <w:t>[4]</w:t>
+      </w:r>
+      <w:r>
+        <w:rPr>
+          <w:sz w:val="28"/>
+          <w:szCs w:val="28"/>
+        </w:rPr>
+        <w:t>来实现猫狗识</w:t>
+      </w:r>
+      <w:r>
+        <w:rPr>
+          <w:sz w:val="28"/>
+          <w:szCs w:val="28"/>
+        </w:rPr>
+        <w:lastRenderedPageBreak/>
+        <w:t>别算法。ImageNet拥有一千多万张图片，对1000种物品进行分类，其中就有118种狗类和7种猫类，由它所导出的特征向量能高度概括图像中包含了哪些内容。首先，先分别去掉这四个模型的顶层（即全连接层），然后分别用25000张训练集图片在4个模型上进行预测，输出并保存得到的特征向量，得到4个特征向量文件；分别读取这些特征向量文件，将它们融合成一个特征向量；添加自己的全连接层，然后对模型进行编译构建；最后使用融合特征向量训练模型，并对测试集进行预测得到预测结果。</w:t>
+      </w:r>
+    </w:p>
+    <w:p>
+      <w:pPr>
+        <w:ind w:firstLine="420"/>
+        <w:rPr>
+          <w:sz w:val="28"/>
+          <w:szCs w:val="28"/>
+        </w:rPr>
+      </w:pPr>
+      <w:r>
+        <w:rPr>
+          <w:rFonts w:hint="eastAsia"/>
+          <w:sz w:val="28"/>
+          <w:szCs w:val="28"/>
+        </w:rPr>
+        <w:t>一开始我也不是很清楚应该选择哪几种卷积神经网络模型，后来查阅</w:t>
+      </w:r>
+      <w:r>
+        <w:rPr>
+          <w:rFonts w:hint="eastAsia"/>
+          <w:sz w:val="28"/>
+          <w:szCs w:val="28"/>
+        </w:rPr>
+        <w:t>了</w:t>
+      </w:r>
+      <w:proofErr w:type="spellStart"/>
+      <w:r>
+        <w:rPr>
+          <w:rFonts w:hint="eastAsia"/>
+          <w:sz w:val="28"/>
+          <w:szCs w:val="28"/>
+        </w:rPr>
+        <w:t>Keras</w:t>
+      </w:r>
+      <w:proofErr w:type="spellEnd"/>
+      <w:r>
+        <w:rPr>
+          <w:rFonts w:hint="eastAsia"/>
+          <w:sz w:val="28"/>
+          <w:szCs w:val="28"/>
+        </w:rPr>
+        <w:t>文档中“Documentation</w:t>
+      </w:r>
+      <w:r>
+        <w:rPr>
+          <w:sz w:val="28"/>
+          <w:szCs w:val="28"/>
+        </w:rPr>
+        <w:t xml:space="preserve"> for individual models</w:t>
+      </w:r>
+      <w:r>
+        <w:rPr>
+          <w:rFonts w:hint="eastAsia"/>
+          <w:sz w:val="28"/>
+          <w:szCs w:val="28"/>
+        </w:rPr>
+        <w:t>”</w:t>
+      </w:r>
+      <w:r>
+        <w:rPr>
+          <w:rFonts w:hint="eastAsia"/>
+          <w:sz w:val="28"/>
+          <w:szCs w:val="28"/>
+          <w:vertAlign w:val="superscript"/>
+        </w:rPr>
+        <w:t>[</w:t>
+      </w:r>
+      <w:r>
+        <w:rPr>
+          <w:sz w:val="28"/>
+          <w:szCs w:val="28"/>
+          <w:vertAlign w:val="superscript"/>
+        </w:rPr>
+        <w:t>5]</w:t>
+      </w:r>
+      <w:r>
+        <w:rPr>
+          <w:rFonts w:hint="eastAsia"/>
+          <w:sz w:val="28"/>
+          <w:szCs w:val="28"/>
+        </w:rPr>
+        <w:t>，这部分文档介绍</w:t>
+      </w:r>
+      <w:r>
+        <w:rPr>
+          <w:rFonts w:hint="eastAsia"/>
+          <w:sz w:val="28"/>
+          <w:szCs w:val="28"/>
+        </w:rPr>
+        <w:t>了</w:t>
+      </w:r>
+      <w:r>
+        <w:rPr>
+          <w:rFonts w:hint="eastAsia"/>
+          <w:sz w:val="28"/>
+          <w:szCs w:val="28"/>
+        </w:rPr>
+        <w:t>常见的几种模型</w:t>
+      </w:r>
+      <w:r>
+        <w:rPr>
+          <w:rFonts w:hint="eastAsia"/>
+          <w:sz w:val="28"/>
+          <w:szCs w:val="28"/>
+        </w:rPr>
+        <w:t>，</w:t>
+      </w:r>
+      <w:r>
+        <w:rPr>
+          <w:rFonts w:hint="eastAsia"/>
+          <w:sz w:val="28"/>
+          <w:szCs w:val="28"/>
+        </w:rPr>
+        <w:t>如图5所示，它对比了不同模型</w:t>
+      </w:r>
+      <w:r>
+        <w:rPr>
+          <w:rFonts w:hint="eastAsia"/>
+          <w:sz w:val="28"/>
+          <w:szCs w:val="28"/>
+        </w:rPr>
+        <w:t>在</w:t>
+      </w:r>
+      <w:r>
+        <w:rPr>
+          <w:rFonts w:hint="eastAsia"/>
+          <w:sz w:val="28"/>
+          <w:szCs w:val="28"/>
+        </w:rPr>
+        <w:t>大小，Top-</w:t>
+      </w:r>
+      <w:r>
+        <w:rPr>
+          <w:sz w:val="28"/>
+          <w:szCs w:val="28"/>
+        </w:rPr>
+        <w:t>1</w:t>
+      </w:r>
+      <w:r>
+        <w:rPr>
+          <w:rFonts w:hint="eastAsia"/>
+          <w:sz w:val="28"/>
+          <w:szCs w:val="28"/>
+        </w:rPr>
+        <w:t>和Top-</w:t>
+      </w:r>
+      <w:r>
+        <w:rPr>
+          <w:sz w:val="28"/>
+          <w:szCs w:val="28"/>
+        </w:rPr>
+        <w:t>5</w:t>
+      </w:r>
+      <w:r>
+        <w:rPr>
+          <w:rFonts w:hint="eastAsia"/>
+          <w:sz w:val="28"/>
+          <w:szCs w:val="28"/>
+        </w:rPr>
+        <w:t>准确度，参数数量以及深度</w:t>
+      </w:r>
+      <w:r>
+        <w:rPr>
+          <w:rFonts w:hint="eastAsia"/>
+          <w:sz w:val="28"/>
+          <w:szCs w:val="28"/>
+        </w:rPr>
+        <w:t>之间的区别</w:t>
+      </w:r>
+      <w:r>
+        <w:rPr>
+          <w:rFonts w:hint="eastAsia"/>
+          <w:sz w:val="28"/>
+          <w:szCs w:val="28"/>
+        </w:rPr>
+        <w:t>。我决定选择上述这4种模型的组合，因为它们</w:t>
+      </w:r>
+      <w:r>
+        <w:rPr>
+          <w:rFonts w:hint="eastAsia"/>
+          <w:sz w:val="28"/>
+          <w:szCs w:val="28"/>
+        </w:rPr>
+        <w:t>的准确率都还比较理想</w:t>
+      </w:r>
+      <w:r>
+        <w:rPr>
+          <w:rFonts w:hint="eastAsia"/>
+          <w:sz w:val="28"/>
+          <w:szCs w:val="28"/>
+        </w:rPr>
+        <w:t>。虽然</w:t>
+      </w:r>
+      <w:r>
+        <w:rPr>
+          <w:rFonts w:hint="eastAsia"/>
+          <w:sz w:val="28"/>
+          <w:szCs w:val="28"/>
+        </w:rPr>
+        <w:t>它们不是表现最好的模型</w:t>
+      </w:r>
+      <w:r>
+        <w:rPr>
+          <w:rFonts w:hint="eastAsia"/>
+          <w:sz w:val="28"/>
+          <w:szCs w:val="28"/>
+        </w:rPr>
+        <w:t>，但</w:t>
       </w:r>
       <w:bookmarkStart w:id="0" w:name="_GoBack"/>
       <w:bookmarkEnd w:id="0"/>
       <w:r>
         <w:rPr>
-          <w:sz w:val="28"/>
-          <w:szCs w:val="28"/>
-        </w:rPr>
-        <w:t>来实现猫狗识别算</w:t>
-      </w:r>
-      <w:r>
-        <w:rPr>
-          <w:sz w:val="28"/>
-          <w:szCs w:val="28"/>
+          <w:rFonts w:hint="eastAsia"/>
+          <w:sz w:val="28"/>
+          <w:szCs w:val="28"/>
+        </w:rPr>
+        <w:t>我采用的解决方案重点在于Ensemble，我想验证的想法是多种模型的融合能够比单个模型的表现更佳，所以</w:t>
+      </w:r>
+      <w:r>
+        <w:rPr>
+          <w:rFonts w:hint="eastAsia"/>
+          <w:sz w:val="28"/>
+          <w:szCs w:val="28"/>
+        </w:rPr>
+        <w:t>我没有考虑其他准确率更高的模型</w:t>
+      </w:r>
+      <w:r>
+        <w:rPr>
+          <w:rFonts w:hint="eastAsia"/>
+          <w:sz w:val="28"/>
+          <w:szCs w:val="28"/>
+        </w:rPr>
+        <w:t>，尽管采用这些模型最后得到的成绩会更好些。</w:t>
+      </w:r>
+    </w:p>
+    <w:p>
+      <w:pPr>
+        <w:ind w:firstLine="420"/>
+        <w:jc w:val="center"/>
+        <w:rPr>
+          <w:sz w:val="28"/>
+          <w:szCs w:val="28"/>
+        </w:rPr>
+      </w:pPr>
+      <w:r>
+        <w:rPr>
+          <w:noProof/>
         </w:rPr>
         <w:lastRenderedPageBreak/>
-        <w:t>法。ImageNet拥有一千多万张图片，对1000种物品进行分类，其中就有118种狗类和7种猫类，由它所导出的特征向量能高度概括图像中包含了哪些内容。首先，先分别去掉这四个模型的顶层（即全连接层），然后分别用25000张训练集图片在4个模型上进行预测，输出并保存得到的特征向量，得到4个特征向量文件；分别读取这些特征向量文件，将它们融合成一个特征向量；添加自己的全连接层，然后对模型进行编译构建；最后使用融合特征向量训练模型，并对测试集进行预测得到预测结果。</w:t>
+        <w:drawing>
+          <wp:inline distT="0" distB="0" distL="0" distR="0" wp14:anchorId="6569604E" wp14:editId="6785D951">
+            <wp:extent cx="5274310" cy="3501390"/>
+            <wp:effectExtent l="0" t="0" r="2540" b="3810"/>
+            <wp:docPr id="21" name="图片 21"/>
+            <wp:cNvGraphicFramePr>
+              <a:graphicFrameLocks xmlns:a="http://schemas.openxmlformats.org/drawingml/2006/main" noChangeAspect="1"/>
+            </wp:cNvGraphicFramePr>
+            <a:graphic xmlns:a="http://schemas.openxmlformats.org/drawingml/2006/main">
+              <a:graphicData uri="http://schemas.openxmlformats.org/drawingml/2006/picture">
+                <pic:pic xmlns:pic="http://schemas.openxmlformats.org/drawingml/2006/picture">
+                  <pic:nvPicPr>
+                    <pic:cNvPr id="1" name=""/>
+                    <pic:cNvPicPr/>
+                  </pic:nvPicPr>
+                  <pic:blipFill>
+                    <a:blip r:embed="rId9"/>
+                    <a:stretch>
+                      <a:fillRect/>
+                    </a:stretch>
+                  </pic:blipFill>
+                  <pic:spPr>
+                    <a:xfrm>
+                      <a:off x="0" y="0"/>
+                      <a:ext cx="5274310" cy="3501390"/>
+                    </a:xfrm>
+                    <a:prstGeom prst="rect">
+                      <a:avLst/>
+                    </a:prstGeom>
+                  </pic:spPr>
+                </pic:pic>
+              </a:graphicData>
+            </a:graphic>
+          </wp:inline>
+        </w:drawing>
+      </w:r>
+    </w:p>
+    <w:p>
+      <w:pPr>
+        <w:ind w:firstLine="420"/>
+        <w:jc w:val="center"/>
+        <w:rPr>
+          <w:rFonts w:hint="eastAsia"/>
+          <w:szCs w:val="21"/>
+        </w:rPr>
+      </w:pPr>
+      <w:r>
+        <w:rPr>
+          <w:rFonts w:hint="eastAsia"/>
+          <w:szCs w:val="21"/>
+        </w:rPr>
+        <w:t>图5</w:t>
+      </w:r>
+      <w:r>
+        <w:rPr>
+          <w:szCs w:val="21"/>
+        </w:rPr>
+        <w:t xml:space="preserve"> </w:t>
+      </w:r>
+      <w:r>
+        <w:rPr>
+          <w:rFonts w:hint="eastAsia"/>
+          <w:szCs w:val="21"/>
+        </w:rPr>
+        <w:t>常见卷积神经网络模型介绍（</w:t>
+      </w:r>
+      <w:proofErr w:type="spellStart"/>
+      <w:r>
+        <w:rPr>
+          <w:rFonts w:hint="eastAsia"/>
+          <w:szCs w:val="21"/>
+        </w:rPr>
+        <w:t>Keras</w:t>
+      </w:r>
+      <w:proofErr w:type="spellEnd"/>
+      <w:r>
+        <w:rPr>
+          <w:rFonts w:hint="eastAsia"/>
+          <w:szCs w:val="21"/>
+        </w:rPr>
+        <w:t>）</w:t>
+      </w:r>
+    </w:p>
+    <w:p>
+      <w:pPr>
+        <w:ind w:firstLine="420"/>
+        <w:rPr>
+          <w:rFonts w:hint="eastAsia"/>
+          <w:sz w:val="28"/>
+          <w:szCs w:val="28"/>
+        </w:rPr>
+      </w:pPr>
+      <w:r>
+        <w:rPr>
+          <w:rFonts w:hint="eastAsia"/>
+          <w:sz w:val="28"/>
+          <w:szCs w:val="28"/>
+        </w:rPr>
+        <w:t>[卷积和算法原理</w:t>
+      </w:r>
+      <w:r>
+        <w:rPr>
+          <w:sz w:val="28"/>
+          <w:szCs w:val="28"/>
+        </w:rPr>
+        <w:t>]</w:t>
       </w:r>
     </w:p>
     <w:p>
@@ -1032,7 +1451,15 @@
           <w:sz w:val="28"/>
           <w:szCs w:val="28"/>
         </w:rPr>
-        <w:t>过的上述4种模型来检测图片中存在的异常值。通过研究清单[5]可以知道ImageNet包含1000种分类，有猫和狗的品种，其中猫有7个品种，狗有118个品种。查阅</w:t>
+        <w:t>过的上述4种模型来检测图片中存在的异常值。通过研究清单[5]可以知道ImageNet包含1000种分类，有猫和狗的品种，其中猫有7个品种，</w:t>
+      </w:r>
+      <w:r>
+        <w:rPr>
+          <w:sz w:val="28"/>
+          <w:szCs w:val="28"/>
+        </w:rPr>
+        <w:lastRenderedPageBreak/>
+        <w:t>狗有118个品种。查阅</w:t>
       </w:r>
       <w:proofErr w:type="spellStart"/>
       <w:r>
@@ -1080,15 +1507,7 @@
           <w:sz w:val="28"/>
           <w:szCs w:val="28"/>
         </w:rPr>
-        <w:t>结果包含正确</w:t>
-      </w:r>
-      <w:r>
-        <w:rPr>
-          <w:sz w:val="28"/>
-          <w:szCs w:val="28"/>
-        </w:rPr>
-        <w:lastRenderedPageBreak/>
-        <w:t>值的占比。这里的关键在于通过不断试验选取一个合适的Top-N值，来尽可能多的检测出异常值并降低误报率。</w:t>
+        <w:t>结果包含正确值的占比。这里的关键在于通过不断试验选取一个合适的Top-N值，来尽可能多的检测出异常值并降低误报率。</w:t>
       </w:r>
     </w:p>
     <w:p>
@@ -1148,7 +1567,7 @@
                     <pic:cNvPicPr/>
                   </pic:nvPicPr>
                   <pic:blipFill>
-                    <a:blip r:embed="rId9">
+                    <a:blip r:embed="rId10">
                       <a:extLst>
                         <a:ext uri="{28A0092B-C50C-407E-A947-70E740481C1C}">
                           <a14:useLocalDpi xmlns:a14="http://schemas.microsoft.com/office/drawing/2010/main" val="0"/>
@@ -1186,7 +1605,13 @@
         <w:rPr>
           <w:szCs w:val="21"/>
         </w:rPr>
-        <w:t>图5</w:t>
+        <w:t>图</w:t>
+      </w:r>
+      <w:r>
+        <w:rPr>
+          <w:szCs w:val="21"/>
+        </w:rPr>
+        <w:t>6</w:t>
       </w:r>
       <w:r>
         <w:rPr>
@@ -1309,6 +1734,7 @@
           <w:sz w:val="28"/>
           <w:szCs w:val="28"/>
         </w:rPr>
+        <w:lastRenderedPageBreak/>
         <w:t>图片是猫和狗的卡通形象；</w:t>
       </w:r>
     </w:p>
@@ -1329,15 +1755,7 @@
           <w:szCs w:val="28"/>
         </w:rPr>
         <w:tab/>
-        <w:t>我认为情况1应该保留，因为这里不能假定所有输入模型的图片都是清晰的，总会有一些模糊的图片，模型应当对这样的图片具有</w:t>
-      </w:r>
-      <w:r>
-        <w:rPr>
-          <w:sz w:val="28"/>
-          <w:szCs w:val="28"/>
-        </w:rPr>
-        <w:lastRenderedPageBreak/>
-        <w:t>一定的健壮性；情况2也应该保留，模型也应该对一些复杂的图片具有一定的健壮性；情况3毫无疑问应该删除；情况4则比较主观，但我训练该模型的目的是为了识别真实世界的猫狗，所以我选择删除。最终被删除的有38张图片。清洗后的训练集图片有24962张，其中猫有12483张，狗有12479张。</w:t>
+        <w:t>我认为情况1应该保留，因为这里不能假定所有输入模型的图片都是清晰的，总会有一些模糊的图片，模型应当对这样的图片具有一定的健壮性；情况2也应该保留，模型也应该对一些复杂的图片具有一定的健壮性；情况3毫无疑问应该删除；情况4则比较主观，但我训练该模型的目的是为了识别真实世界的猫狗，所以我选择删除。最终被删除的有38张图片。清洗后的训练集图片有24962张，其中猫有12483张，狗有12479张。</w:t>
       </w:r>
     </w:p>
     <w:p>
@@ -1687,7 +2105,16 @@
           <w:sz w:val="28"/>
           <w:szCs w:val="28"/>
         </w:rPr>
-        <w:t>），只保留卷积层，使用</w:t>
+        <w:t>），</w:t>
+      </w:r>
+      <w:r>
+        <w:rPr>
+          <w:rFonts w:hint="eastAsia"/>
+          <w:sz w:val="28"/>
+          <w:szCs w:val="28"/>
+        </w:rPr>
+        <w:lastRenderedPageBreak/>
+        <w:t>只保留卷积层，使用</w:t>
       </w:r>
       <w:proofErr w:type="spellStart"/>
       <w:r>
@@ -1778,7 +2205,6 @@
           <w:sz w:val="28"/>
           <w:szCs w:val="28"/>
         </w:rPr>
-        <w:lastRenderedPageBreak/>
         <w:t>bottleneck_features_resnet.h5</w:t>
       </w:r>
     </w:p>
@@ -2251,7 +2677,16 @@
           <w:sz w:val="28"/>
           <w:szCs w:val="28"/>
         </w:rPr>
-        <w:t>导出特征向量的关键函数如图6所示。</w:t>
+        <w:t>导出特</w:t>
+      </w:r>
+      <w:r>
+        <w:rPr>
+          <w:rFonts w:hint="eastAsia"/>
+          <w:sz w:val="28"/>
+          <w:szCs w:val="28"/>
+        </w:rPr>
+        <w:lastRenderedPageBreak/>
+        <w:t>征向量的关键函数如图6所示。</w:t>
       </w:r>
     </w:p>
     <w:p>
@@ -2267,121 +2702,11 @@
         <w:rPr>
           <w:noProof/>
         </w:rPr>
-        <w:lastRenderedPageBreak/>
         <w:drawing>
           <wp:inline distT="0" distB="0" distL="0" distR="0" wp14:anchorId="328DC8AD" wp14:editId="1B4AEF87">
             <wp:extent cx="5274310" cy="3429635"/>
             <wp:effectExtent l="0" t="0" r="2540" b="0"/>
             <wp:docPr id="6" name="图片 6"/>
-            <wp:cNvGraphicFramePr>
-              <a:graphicFrameLocks xmlns:a="http://schemas.openxmlformats.org/drawingml/2006/main" noChangeAspect="1"/>
-            </wp:cNvGraphicFramePr>
-            <a:graphic xmlns:a="http://schemas.openxmlformats.org/drawingml/2006/main">
-              <a:graphicData uri="http://schemas.openxmlformats.org/drawingml/2006/picture">
-                <pic:pic xmlns:pic="http://schemas.openxmlformats.org/drawingml/2006/picture">
-                  <pic:nvPicPr>
-                    <pic:cNvPr id="1" name=""/>
-                    <pic:cNvPicPr/>
-                  </pic:nvPicPr>
-                  <pic:blipFill>
-                    <a:blip r:embed="rId10"/>
-                    <a:stretch>
-                      <a:fillRect/>
-                    </a:stretch>
-                  </pic:blipFill>
-                  <pic:spPr>
-                    <a:xfrm>
-                      <a:off x="0" y="0"/>
-                      <a:ext cx="5274310" cy="3429635"/>
-                    </a:xfrm>
-                    <a:prstGeom prst="rect">
-                      <a:avLst/>
-                    </a:prstGeom>
-                  </pic:spPr>
-                </pic:pic>
-              </a:graphicData>
-            </a:graphic>
-          </wp:inline>
-        </w:drawing>
-      </w:r>
-    </w:p>
-    <w:p>
-      <w:pPr>
-        <w:ind w:firstLine="420"/>
-        <w:jc w:val="center"/>
-        <w:rPr>
-          <w:szCs w:val="21"/>
-        </w:rPr>
-      </w:pPr>
-      <w:r>
-        <w:rPr>
-          <w:rFonts w:hint="eastAsia"/>
-          <w:szCs w:val="21"/>
-        </w:rPr>
-        <w:t>图6</w:t>
-      </w:r>
-      <w:r>
-        <w:rPr>
-          <w:szCs w:val="21"/>
-        </w:rPr>
-        <w:t xml:space="preserve"> </w:t>
-      </w:r>
-      <w:r>
-        <w:rPr>
-          <w:rFonts w:hint="eastAsia"/>
-          <w:szCs w:val="21"/>
-        </w:rPr>
-        <w:t>导出特征向量的关键函数</w:t>
-      </w:r>
-    </w:p>
-    <w:p>
-      <w:pPr>
-        <w:pStyle w:val="2"/>
-      </w:pPr>
-      <w:r>
-        <w:t>3.3 完善</w:t>
-      </w:r>
-    </w:p>
-    <w:p>
-      <w:pPr>
-        <w:rPr>
-          <w:sz w:val="28"/>
-          <w:szCs w:val="28"/>
-        </w:rPr>
-      </w:pPr>
-      <w:r>
-        <w:rPr>
-          <w:sz w:val="28"/>
-          <w:szCs w:val="28"/>
-        </w:rPr>
-        <w:tab/>
-      </w:r>
-      <w:r>
-        <w:rPr>
-          <w:rFonts w:hint="eastAsia"/>
-          <w:sz w:val="28"/>
-          <w:szCs w:val="28"/>
-        </w:rPr>
-        <w:t>最初构建的模型如图7所示。它只是增加了一层Dense层，激活函数为sigmoid，其他没有做任何处理，得到的损失函数曲线如图8所示，其中红色为验证集，蓝色为训练集。</w:t>
-      </w:r>
-    </w:p>
-    <w:p>
-      <w:pPr>
-        <w:jc w:val="center"/>
-        <w:rPr>
-          <w:sz w:val="28"/>
-          <w:szCs w:val="28"/>
-        </w:rPr>
-      </w:pPr>
-      <w:r>
-        <w:rPr>
-          <w:noProof/>
-        </w:rPr>
-        <w:drawing>
-          <wp:inline distT="0" distB="0" distL="0" distR="0" wp14:anchorId="7B8CC58E" wp14:editId="2BF6BE91">
-            <wp:extent cx="5274310" cy="1059815"/>
-            <wp:effectExtent l="0" t="0" r="2540" b="6985"/>
-            <wp:docPr id="8" name="图片 8"/>
             <wp:cNvGraphicFramePr>
               <a:graphicFrameLocks xmlns:a="http://schemas.openxmlformats.org/drawingml/2006/main" noChangeAspect="1"/>
             </wp:cNvGraphicFramePr>
@@ -2401,7 +2726,7 @@
                   <pic:spPr>
                     <a:xfrm>
                       <a:off x="0" y="0"/>
-                      <a:ext cx="5274310" cy="1059815"/>
+                      <a:ext cx="5274310" cy="3429635"/>
                     </a:xfrm>
                     <a:prstGeom prst="rect">
                       <a:avLst/>
@@ -2416,6 +2741,7 @@
     </w:p>
     <w:p>
       <w:pPr>
+        <w:ind w:firstLine="420"/>
         <w:jc w:val="center"/>
         <w:rPr>
           <w:szCs w:val="21"/>
@@ -2426,20 +2752,51 @@
           <w:rFonts w:hint="eastAsia"/>
           <w:szCs w:val="21"/>
         </w:rPr>
-        <w:t>图7</w:t>
+        <w:t>图</w:t>
       </w:r>
       <w:r>
         <w:rPr>
           <w:szCs w:val="21"/>
         </w:rPr>
-        <w:t xml:space="preserve"> </w:t>
+        <w:t>7</w:t>
       </w:r>
       <w:r>
         <w:rPr>
           <w:rFonts w:hint="eastAsia"/>
           <w:szCs w:val="21"/>
         </w:rPr>
-        <w:t>最初训练的模型</w:t>
+        <w:t>导出特征向量的关键函数</w:t>
+      </w:r>
+    </w:p>
+    <w:p>
+      <w:pPr>
+        <w:pStyle w:val="2"/>
+      </w:pPr>
+      <w:r>
+        <w:t>3.3 完善</w:t>
+      </w:r>
+    </w:p>
+    <w:p>
+      <w:pPr>
+        <w:rPr>
+          <w:sz w:val="28"/>
+          <w:szCs w:val="28"/>
+        </w:rPr>
+      </w:pPr>
+      <w:r>
+        <w:rPr>
+          <w:sz w:val="28"/>
+          <w:szCs w:val="28"/>
+        </w:rPr>
+        <w:tab/>
+      </w:r>
+      <w:r>
+        <w:rPr>
+          <w:rFonts w:hint="eastAsia"/>
+          <w:sz w:val="28"/>
+          <w:szCs w:val="28"/>
+        </w:rPr>
+        <w:t>最初构建的模型如图7所示。它只是增加了一层Dense层，激活函数为sigmoid，其他没有做任何处理，得到的损失函数曲线如图8所示，其中红色为验证集，蓝色为训练集。</w:t>
       </w:r>
     </w:p>
     <w:p>
@@ -2454,12 +2811,11 @@
         <w:rPr>
           <w:noProof/>
         </w:rPr>
-        <w:lastRenderedPageBreak/>
         <w:drawing>
-          <wp:inline distT="0" distB="0" distL="0" distR="0" wp14:anchorId="0353EC70" wp14:editId="1CFC7919">
-            <wp:extent cx="4086225" cy="2724150"/>
-            <wp:effectExtent l="0" t="0" r="9525" b="0"/>
-            <wp:docPr id="7" name="图片 7"/>
+          <wp:inline distT="0" distB="0" distL="0" distR="0" wp14:anchorId="7B8CC58E" wp14:editId="2BF6BE91">
+            <wp:extent cx="5274310" cy="1059815"/>
+            <wp:effectExtent l="0" t="0" r="2540" b="6985"/>
+            <wp:docPr id="8" name="图片 8"/>
             <wp:cNvGraphicFramePr>
               <a:graphicFrameLocks xmlns:a="http://schemas.openxmlformats.org/drawingml/2006/main" noChangeAspect="1"/>
             </wp:cNvGraphicFramePr>
@@ -2479,7 +2835,7 @@
                   <pic:spPr>
                     <a:xfrm>
                       <a:off x="0" y="0"/>
-                      <a:ext cx="4086225" cy="2724150"/>
+                      <a:ext cx="5274310" cy="1059815"/>
                     </a:xfrm>
                     <a:prstGeom prst="rect">
                       <a:avLst/>
@@ -2504,99 +2860,20 @@
           <w:rFonts w:hint="eastAsia"/>
           <w:szCs w:val="21"/>
         </w:rPr>
-        <w:t>图8</w:t>
+        <w:t>图</w:t>
       </w:r>
       <w:r>
         <w:rPr>
           <w:szCs w:val="21"/>
         </w:rPr>
-        <w:t xml:space="preserve"> </w:t>
+        <w:t>8</w:t>
       </w:r>
       <w:r>
         <w:rPr>
           <w:rFonts w:hint="eastAsia"/>
           <w:szCs w:val="21"/>
         </w:rPr>
-        <w:t>最初训练模型的损失函数曲线</w:t>
-      </w:r>
-    </w:p>
-    <w:p>
-      <w:pPr>
-        <w:rPr>
-          <w:sz w:val="28"/>
-          <w:szCs w:val="28"/>
-        </w:rPr>
-      </w:pPr>
-      <w:r>
-        <w:rPr>
-          <w:sz w:val="28"/>
-          <w:szCs w:val="28"/>
-        </w:rPr>
-        <w:tab/>
-      </w:r>
-      <w:r>
-        <w:rPr>
-          <w:rFonts w:hint="eastAsia"/>
-          <w:sz w:val="28"/>
-          <w:szCs w:val="28"/>
-        </w:rPr>
-        <w:t>从图8可以看出</w:t>
-      </w:r>
-      <w:r>
-        <w:rPr>
-          <w:rFonts w:hint="eastAsia"/>
-          <w:sz w:val="28"/>
-          <w:szCs w:val="28"/>
-        </w:rPr>
-        <w:t>验证集的损失函数曲线呈明显的上升趋势，说明模型出现了过拟合，需要通过正则</w:t>
-      </w:r>
-      <w:proofErr w:type="gramStart"/>
-      <w:r>
-        <w:rPr>
-          <w:rFonts w:hint="eastAsia"/>
-          <w:sz w:val="28"/>
-          <w:szCs w:val="28"/>
-        </w:rPr>
-        <w:t>化或者</w:t>
-      </w:r>
-      <w:proofErr w:type="gramEnd"/>
-      <w:r>
-        <w:rPr>
-          <w:rFonts w:hint="eastAsia"/>
-          <w:sz w:val="28"/>
-          <w:szCs w:val="28"/>
-        </w:rPr>
-        <w:t>Dropout防止过拟合，添加p=</w:t>
-      </w:r>
-      <w:r>
-        <w:rPr>
-          <w:sz w:val="28"/>
-          <w:szCs w:val="28"/>
-        </w:rPr>
-        <w:t>0.25</w:t>
-      </w:r>
-      <w:r>
-        <w:rPr>
-          <w:rFonts w:hint="eastAsia"/>
-          <w:sz w:val="28"/>
-          <w:szCs w:val="28"/>
-        </w:rPr>
-        <w:t>的Dropout层进行试验，发现还是过拟合，于是将p增大到0</w:t>
-      </w:r>
-      <w:r>
-        <w:rPr>
-          <w:sz w:val="28"/>
-          <w:szCs w:val="28"/>
-        </w:rPr>
-        <w:t>.5</w:t>
-      </w:r>
-      <w:r>
-        <w:rPr>
-          <w:rFonts w:hint="eastAsia"/>
-          <w:sz w:val="28"/>
-          <w:szCs w:val="28"/>
-        </w:rPr>
-        <w:t>再次进行训练。图9展示了核心代码。</w:t>
+        <w:t>最初训练的模型</w:t>
       </w:r>
     </w:p>
     <w:p>
@@ -2611,11 +2888,12 @@
         <w:rPr>
           <w:noProof/>
         </w:rPr>
+        <w:lastRenderedPageBreak/>
         <w:drawing>
-          <wp:inline distT="0" distB="0" distL="0" distR="0" wp14:anchorId="25C4BD9D" wp14:editId="0C0D12F8">
-            <wp:extent cx="5274310" cy="1197610"/>
-            <wp:effectExtent l="0" t="0" r="2540" b="2540"/>
-            <wp:docPr id="9" name="图片 9"/>
+          <wp:inline distT="0" distB="0" distL="0" distR="0" wp14:anchorId="0353EC70" wp14:editId="1CFC7919">
+            <wp:extent cx="4086225" cy="2724150"/>
+            <wp:effectExtent l="0" t="0" r="9525" b="0"/>
+            <wp:docPr id="7" name="图片 7"/>
             <wp:cNvGraphicFramePr>
               <a:graphicFrameLocks xmlns:a="http://schemas.openxmlformats.org/drawingml/2006/main" noChangeAspect="1"/>
             </wp:cNvGraphicFramePr>
@@ -2635,7 +2913,7 @@
                   <pic:spPr>
                     <a:xfrm>
                       <a:off x="0" y="0"/>
-                      <a:ext cx="5274310" cy="1197610"/>
+                      <a:ext cx="4086225" cy="2724150"/>
                     </a:xfrm>
                     <a:prstGeom prst="rect">
                       <a:avLst/>
@@ -2660,12 +2938,18 @@
           <w:rFonts w:hint="eastAsia"/>
           <w:szCs w:val="21"/>
         </w:rPr>
-        <w:t>图9</w:t>
+        <w:t>图</w:t>
       </w:r>
       <w:r>
         <w:rPr>
           <w:szCs w:val="21"/>
         </w:rPr>
+        <w:t>9</w:t>
+      </w:r>
+      <w:r>
+        <w:rPr>
+          <w:szCs w:val="21"/>
+        </w:rPr>
         <w:t xml:space="preserve"> </w:t>
       </w:r>
       <w:r>
@@ -2673,42 +2957,135 @@
           <w:rFonts w:hint="eastAsia"/>
           <w:szCs w:val="21"/>
         </w:rPr>
-        <w:t>增加Dropout</w:t>
+        <w:t>最初训练模型的损失函数曲线</w:t>
+      </w:r>
+    </w:p>
+    <w:p>
+      <w:pPr>
+        <w:rPr>
+          <w:sz w:val="28"/>
+          <w:szCs w:val="28"/>
+        </w:rPr>
+      </w:pPr>
+      <w:r>
+        <w:rPr>
+          <w:sz w:val="28"/>
+          <w:szCs w:val="28"/>
+        </w:rPr>
+        <w:tab/>
+      </w:r>
+      <w:r>
+        <w:rPr>
+          <w:rFonts w:hint="eastAsia"/>
+          <w:sz w:val="28"/>
+          <w:szCs w:val="28"/>
+        </w:rPr>
+        <w:t>从图</w:t>
+      </w:r>
+      <w:r>
+        <w:rPr>
+          <w:sz w:val="28"/>
+          <w:szCs w:val="28"/>
+        </w:rPr>
+        <w:t>9</w:t>
+      </w:r>
+      <w:r>
+        <w:rPr>
+          <w:rFonts w:hint="eastAsia"/>
+          <w:sz w:val="28"/>
+          <w:szCs w:val="28"/>
+        </w:rPr>
+        <w:t>可以看出</w:t>
+      </w:r>
+      <w:r>
+        <w:rPr>
+          <w:rFonts w:hint="eastAsia"/>
+          <w:sz w:val="28"/>
+          <w:szCs w:val="28"/>
+        </w:rPr>
+        <w:t>验证集的损失函数曲线呈明显的上升趋势，说明模型出现了过拟合，需要通过正则</w:t>
       </w:r>
       <w:proofErr w:type="gramStart"/>
       <w:r>
         <w:rPr>
           <w:rFonts w:hint="eastAsia"/>
-          <w:szCs w:val="21"/>
-        </w:rPr>
-        <w:t>层防止</w:t>
+          <w:sz w:val="28"/>
+          <w:szCs w:val="28"/>
+        </w:rPr>
+        <w:t>化或者</w:t>
       </w:r>
       <w:proofErr w:type="gramEnd"/>
       <w:r>
         <w:rPr>
           <w:rFonts w:hint="eastAsia"/>
-          <w:szCs w:val="21"/>
-        </w:rPr>
-        <w:t>过拟合</w:t>
+          <w:sz w:val="28"/>
+          <w:szCs w:val="28"/>
+        </w:rPr>
+        <w:t>Dropout防止过拟合，添加p=</w:t>
+      </w:r>
+      <w:r>
+        <w:rPr>
+          <w:sz w:val="28"/>
+          <w:szCs w:val="28"/>
+        </w:rPr>
+        <w:t>0.25</w:t>
+      </w:r>
+      <w:r>
+        <w:rPr>
+          <w:rFonts w:hint="eastAsia"/>
+          <w:sz w:val="28"/>
+          <w:szCs w:val="28"/>
+        </w:rPr>
+        <w:t>的Dropout层进行试验，发现还是过拟合，于是将p增大到0</w:t>
+      </w:r>
+      <w:r>
+        <w:rPr>
+          <w:sz w:val="28"/>
+          <w:szCs w:val="28"/>
+        </w:rPr>
+        <w:t>.5</w:t>
+      </w:r>
+      <w:r>
+        <w:rPr>
+          <w:rFonts w:hint="eastAsia"/>
+          <w:sz w:val="28"/>
+          <w:szCs w:val="28"/>
+        </w:rPr>
+        <w:t>再次进行训练。图</w:t>
+      </w:r>
+      <w:r>
+        <w:rPr>
+          <w:sz w:val="28"/>
+          <w:szCs w:val="28"/>
+        </w:rPr>
+        <w:t>10</w:t>
+      </w:r>
+      <w:r>
+        <w:rPr>
+          <w:rFonts w:hint="eastAsia"/>
+          <w:sz w:val="28"/>
+          <w:szCs w:val="28"/>
+        </w:rPr>
+        <w:t>展示了核心代码。</w:t>
       </w:r>
     </w:p>
     <w:p>
       <w:pPr>
         <w:jc w:val="center"/>
         <w:rPr>
-          <w:szCs w:val="21"/>
+          <w:sz w:val="28"/>
+          <w:szCs w:val="28"/>
         </w:rPr>
       </w:pPr>
       <w:r>
         <w:rPr>
           <w:noProof/>
         </w:rPr>
-        <w:lastRenderedPageBreak/>
         <w:drawing>
-          <wp:inline distT="0" distB="0" distL="0" distR="0" wp14:anchorId="098380D7" wp14:editId="492ABB5E">
-            <wp:extent cx="3990975" cy="2695575"/>
-            <wp:effectExtent l="0" t="0" r="9525" b="9525"/>
-            <wp:docPr id="10" name="图片 10"/>
+          <wp:inline distT="0" distB="0" distL="0" distR="0" wp14:anchorId="25C4BD9D" wp14:editId="0C0D12F8">
+            <wp:extent cx="5274310" cy="1197610"/>
+            <wp:effectExtent l="0" t="0" r="2540" b="2540"/>
+            <wp:docPr id="9" name="图片 9"/>
             <wp:cNvGraphicFramePr>
               <a:graphicFrameLocks xmlns:a="http://schemas.openxmlformats.org/drawingml/2006/main" noChangeAspect="1"/>
             </wp:cNvGraphicFramePr>
@@ -2728,7 +3105,7 @@
                   <pic:spPr>
                     <a:xfrm>
                       <a:off x="0" y="0"/>
-                      <a:ext cx="3990975" cy="2695575"/>
+                      <a:ext cx="5274310" cy="1197610"/>
                     </a:xfrm>
                     <a:prstGeom prst="rect">
                       <a:avLst/>
@@ -2753,211 +3130,61 @@
           <w:rFonts w:hint="eastAsia"/>
           <w:szCs w:val="21"/>
         </w:rPr>
-        <w:t>图1</w:t>
+        <w:t>图</w:t>
       </w:r>
       <w:r>
         <w:rPr>
           <w:szCs w:val="21"/>
         </w:rPr>
-        <w:t xml:space="preserve">0 </w:t>
-      </w:r>
-      <w:r>
-        <w:rPr>
-          <w:rFonts w:hint="eastAsia"/>
+        <w:t>10</w:t>
+      </w:r>
+      <w:r>
+        <w:rPr>
           <w:szCs w:val="21"/>
         </w:rPr>
-        <w:t>呈锯齿状震荡的损失函数曲线</w:t>
-      </w:r>
-    </w:p>
-    <w:p>
-      <w:pPr>
-        <w:rPr>
-          <w:sz w:val="28"/>
-          <w:szCs w:val="28"/>
-        </w:rPr>
-      </w:pPr>
-      <w:r>
-        <w:rPr>
-          <w:sz w:val="28"/>
-          <w:szCs w:val="28"/>
-        </w:rPr>
-        <w:tab/>
-      </w:r>
-      <w:r>
-        <w:rPr>
-          <w:rFonts w:hint="eastAsia"/>
-          <w:sz w:val="28"/>
-          <w:szCs w:val="28"/>
-        </w:rPr>
-        <w:t>图1</w:t>
-      </w:r>
-      <w:r>
-        <w:rPr>
-          <w:sz w:val="28"/>
-          <w:szCs w:val="28"/>
-        </w:rPr>
-        <w:t>0</w:t>
-      </w:r>
-      <w:r>
-        <w:rPr>
-          <w:rFonts w:hint="eastAsia"/>
-          <w:sz w:val="28"/>
-          <w:szCs w:val="28"/>
-        </w:rPr>
-        <w:t>是修改后的模型得到的新的损失函数曲线，可以明显看到验证</w:t>
+        <w:t xml:space="preserve"> </w:t>
+      </w:r>
+      <w:r>
+        <w:rPr>
+          <w:rFonts w:hint="eastAsia"/>
+          <w:szCs w:val="21"/>
+        </w:rPr>
+        <w:t>增加Dropout</w:t>
       </w:r>
       <w:proofErr w:type="gramStart"/>
       <w:r>
         <w:rPr>
           <w:rFonts w:hint="eastAsia"/>
-          <w:sz w:val="28"/>
-          <w:szCs w:val="28"/>
-        </w:rPr>
-        <w:t>集损失</w:t>
+          <w:szCs w:val="21"/>
+        </w:rPr>
+        <w:t>层防止</w:t>
       </w:r>
       <w:proofErr w:type="gramEnd"/>
       <w:r>
         <w:rPr>
           <w:rFonts w:hint="eastAsia"/>
-          <w:sz w:val="28"/>
-          <w:szCs w:val="28"/>
-        </w:rPr>
-        <w:t>曲线出现明显的震荡，还需要进一步调参：减少学习率。尝试过学习率的各种值，从1</w:t>
-      </w:r>
-      <w:r>
-        <w:rPr>
-          <w:sz w:val="28"/>
-          <w:szCs w:val="28"/>
-        </w:rPr>
-        <w:t>e-3</w:t>
-      </w:r>
-      <w:r>
-        <w:rPr>
-          <w:rFonts w:hint="eastAsia"/>
-          <w:sz w:val="28"/>
-          <w:szCs w:val="28"/>
-        </w:rPr>
-        <w:t>开始，发现训练1</w:t>
-      </w:r>
-      <w:r>
-        <w:rPr>
-          <w:sz w:val="28"/>
-          <w:szCs w:val="28"/>
-        </w:rPr>
-        <w:t>00</w:t>
-      </w:r>
-      <w:r>
-        <w:rPr>
-          <w:rFonts w:hint="eastAsia"/>
-          <w:sz w:val="28"/>
-          <w:szCs w:val="28"/>
-        </w:rPr>
-        <w:t>代后验证</w:t>
-      </w:r>
-      <w:proofErr w:type="gramStart"/>
-      <w:r>
-        <w:rPr>
-          <w:rFonts w:hint="eastAsia"/>
-          <w:sz w:val="28"/>
-          <w:szCs w:val="28"/>
-        </w:rPr>
-        <w:t>集损失</w:t>
-      </w:r>
-      <w:proofErr w:type="gramEnd"/>
-      <w:r>
-        <w:rPr>
-          <w:rFonts w:hint="eastAsia"/>
-          <w:sz w:val="28"/>
-          <w:szCs w:val="28"/>
-        </w:rPr>
-        <w:t>仍在降低，适当增大学习率到5</w:t>
-      </w:r>
-      <w:r>
-        <w:rPr>
-          <w:sz w:val="28"/>
-          <w:szCs w:val="28"/>
-        </w:rPr>
-        <w:t>e-3</w:t>
-      </w:r>
-      <w:r>
-        <w:rPr>
-          <w:rFonts w:hint="eastAsia"/>
-          <w:sz w:val="28"/>
-          <w:szCs w:val="28"/>
-        </w:rPr>
-        <w:t>和1</w:t>
-      </w:r>
-      <w:r>
-        <w:rPr>
-          <w:sz w:val="28"/>
-          <w:szCs w:val="28"/>
-        </w:rPr>
-        <w:t>e-2</w:t>
-      </w:r>
-      <w:r>
-        <w:rPr>
-          <w:rFonts w:hint="eastAsia"/>
-          <w:sz w:val="28"/>
-          <w:szCs w:val="28"/>
-        </w:rPr>
-        <w:t>，最后定在3</w:t>
-      </w:r>
-      <w:r>
-        <w:rPr>
-          <w:sz w:val="28"/>
-          <w:szCs w:val="28"/>
-        </w:rPr>
-        <w:t>e-2</w:t>
-      </w:r>
-      <w:r>
-        <w:rPr>
-          <w:rFonts w:hint="eastAsia"/>
-          <w:sz w:val="28"/>
-          <w:szCs w:val="28"/>
-        </w:rPr>
-        <w:t>。</w:t>
-      </w:r>
-      <w:r>
-        <w:rPr>
-          <w:rFonts w:hint="eastAsia"/>
-          <w:sz w:val="28"/>
-          <w:szCs w:val="28"/>
-        </w:rPr>
-        <w:t>相关代码如图1</w:t>
-      </w:r>
-      <w:r>
-        <w:rPr>
-          <w:sz w:val="28"/>
-          <w:szCs w:val="28"/>
-        </w:rPr>
-        <w:t>1</w:t>
-      </w:r>
-      <w:r>
-        <w:rPr>
-          <w:rFonts w:hint="eastAsia"/>
-          <w:sz w:val="28"/>
-          <w:szCs w:val="28"/>
-        </w:rPr>
-        <w:t>所示。</w:t>
+          <w:szCs w:val="21"/>
+        </w:rPr>
+        <w:t>过拟合</w:t>
       </w:r>
     </w:p>
     <w:p>
       <w:pPr>
         <w:jc w:val="center"/>
         <w:rPr>
-          <w:sz w:val="28"/>
-          <w:szCs w:val="28"/>
+          <w:szCs w:val="21"/>
         </w:rPr>
       </w:pPr>
       <w:r>
         <w:rPr>
           <w:noProof/>
         </w:rPr>
+        <w:lastRenderedPageBreak/>
         <w:drawing>
-          <wp:inline distT="0" distB="0" distL="0" distR="0" wp14:anchorId="167625A8" wp14:editId="7747405A">
-            <wp:extent cx="5274310" cy="1308735"/>
-            <wp:effectExtent l="0" t="0" r="2540" b="5715"/>
-            <wp:docPr id="11" name="图片 11"/>
+          <wp:inline distT="0" distB="0" distL="0" distR="0" wp14:anchorId="098380D7" wp14:editId="492ABB5E">
+            <wp:extent cx="3990975" cy="2695575"/>
+            <wp:effectExtent l="0" t="0" r="9525" b="9525"/>
+            <wp:docPr id="10" name="图片 10"/>
             <wp:cNvGraphicFramePr>
               <a:graphicFrameLocks xmlns:a="http://schemas.openxmlformats.org/drawingml/2006/main" noChangeAspect="1"/>
             </wp:cNvGraphicFramePr>
@@ -2977,7 +3204,7 @@
                   <pic:spPr>
                     <a:xfrm>
                       <a:off x="0" y="0"/>
-                      <a:ext cx="5274310" cy="1308735"/>
+                      <a:ext cx="3990975" cy="2695575"/>
                     </a:xfrm>
                     <a:prstGeom prst="rect">
                       <a:avLst/>
@@ -3008,33 +3235,211 @@
         <w:rPr>
           <w:szCs w:val="21"/>
         </w:rPr>
-        <w:t xml:space="preserve">1 </w:t>
-      </w:r>
-      <w:r>
-        <w:rPr>
-          <w:rFonts w:hint="eastAsia"/>
+        <w:t>1</w:t>
+      </w:r>
+      <w:r>
+        <w:rPr>
           <w:szCs w:val="21"/>
         </w:rPr>
-        <w:t>调整学习率之后的模型</w:t>
+        <w:t xml:space="preserve"> </w:t>
+      </w:r>
+      <w:r>
+        <w:rPr>
+          <w:rFonts w:hint="eastAsia"/>
+          <w:szCs w:val="21"/>
+        </w:rPr>
+        <w:t>呈锯齿状震荡的损失函数曲线</w:t>
+      </w:r>
+    </w:p>
+    <w:p>
+      <w:pPr>
+        <w:rPr>
+          <w:sz w:val="28"/>
+          <w:szCs w:val="28"/>
+        </w:rPr>
+      </w:pPr>
+      <w:r>
+        <w:rPr>
+          <w:sz w:val="28"/>
+          <w:szCs w:val="28"/>
+        </w:rPr>
+        <w:tab/>
+      </w:r>
+      <w:r>
+        <w:rPr>
+          <w:rFonts w:hint="eastAsia"/>
+          <w:sz w:val="28"/>
+          <w:szCs w:val="28"/>
+        </w:rPr>
+        <w:t>图1</w:t>
+      </w:r>
+      <w:r>
+        <w:rPr>
+          <w:sz w:val="28"/>
+          <w:szCs w:val="28"/>
+        </w:rPr>
+        <w:t>1</w:t>
+      </w:r>
+      <w:r>
+        <w:rPr>
+          <w:rFonts w:hint="eastAsia"/>
+          <w:sz w:val="28"/>
+          <w:szCs w:val="28"/>
+        </w:rPr>
+        <w:t>是修改后的模型得到的新的损失函数曲线，可以明显看到验证</w:t>
+      </w:r>
+      <w:proofErr w:type="gramStart"/>
+      <w:r>
+        <w:rPr>
+          <w:rFonts w:hint="eastAsia"/>
+          <w:sz w:val="28"/>
+          <w:szCs w:val="28"/>
+        </w:rPr>
+        <w:t>集损失</w:t>
+      </w:r>
+      <w:proofErr w:type="gramEnd"/>
+      <w:r>
+        <w:rPr>
+          <w:rFonts w:hint="eastAsia"/>
+          <w:sz w:val="28"/>
+          <w:szCs w:val="28"/>
+        </w:rPr>
+        <w:t>曲线出现明显的震荡，还需要进一步调参：减少学习率。尝试过学习率的各种值，从1</w:t>
+      </w:r>
+      <w:r>
+        <w:rPr>
+          <w:sz w:val="28"/>
+          <w:szCs w:val="28"/>
+        </w:rPr>
+        <w:t>e-3</w:t>
+      </w:r>
+      <w:r>
+        <w:rPr>
+          <w:rFonts w:hint="eastAsia"/>
+          <w:sz w:val="28"/>
+          <w:szCs w:val="28"/>
+        </w:rPr>
+        <w:t>开始，发现训练1</w:t>
+      </w:r>
+      <w:r>
+        <w:rPr>
+          <w:sz w:val="28"/>
+          <w:szCs w:val="28"/>
+        </w:rPr>
+        <w:t>00</w:t>
+      </w:r>
+      <w:r>
+        <w:rPr>
+          <w:rFonts w:hint="eastAsia"/>
+          <w:sz w:val="28"/>
+          <w:szCs w:val="28"/>
+        </w:rPr>
+        <w:t>代后验证</w:t>
+      </w:r>
+      <w:proofErr w:type="gramStart"/>
+      <w:r>
+        <w:rPr>
+          <w:rFonts w:hint="eastAsia"/>
+          <w:sz w:val="28"/>
+          <w:szCs w:val="28"/>
+        </w:rPr>
+        <w:t>集损失</w:t>
+      </w:r>
+      <w:proofErr w:type="gramEnd"/>
+      <w:r>
+        <w:rPr>
+          <w:rFonts w:hint="eastAsia"/>
+          <w:sz w:val="28"/>
+          <w:szCs w:val="28"/>
+        </w:rPr>
+        <w:t>仍在降低，适当增大学习率到5</w:t>
+      </w:r>
+      <w:r>
+        <w:rPr>
+          <w:sz w:val="28"/>
+          <w:szCs w:val="28"/>
+        </w:rPr>
+        <w:t>e-3</w:t>
+      </w:r>
+      <w:r>
+        <w:rPr>
+          <w:rFonts w:hint="eastAsia"/>
+          <w:sz w:val="28"/>
+          <w:szCs w:val="28"/>
+        </w:rPr>
+        <w:t>和1</w:t>
+      </w:r>
+      <w:r>
+        <w:rPr>
+          <w:sz w:val="28"/>
+          <w:szCs w:val="28"/>
+        </w:rPr>
+        <w:t>e-2</w:t>
+      </w:r>
+      <w:r>
+        <w:rPr>
+          <w:rFonts w:hint="eastAsia"/>
+          <w:sz w:val="28"/>
+          <w:szCs w:val="28"/>
+        </w:rPr>
+        <w:t>，最后定在3</w:t>
+      </w:r>
+      <w:r>
+        <w:rPr>
+          <w:sz w:val="28"/>
+          <w:szCs w:val="28"/>
+        </w:rPr>
+        <w:t>e-2</w:t>
+      </w:r>
+      <w:r>
+        <w:rPr>
+          <w:rFonts w:hint="eastAsia"/>
+          <w:sz w:val="28"/>
+          <w:szCs w:val="28"/>
+        </w:rPr>
+        <w:t>。</w:t>
+      </w:r>
+      <w:r>
+        <w:rPr>
+          <w:rFonts w:hint="eastAsia"/>
+          <w:sz w:val="28"/>
+          <w:szCs w:val="28"/>
+        </w:rPr>
+        <w:t>相关代码如图1</w:t>
+      </w:r>
+      <w:r>
+        <w:rPr>
+          <w:sz w:val="28"/>
+          <w:szCs w:val="28"/>
+        </w:rPr>
+        <w:t>2</w:t>
+      </w:r>
+      <w:r>
+        <w:rPr>
+          <w:rFonts w:hint="eastAsia"/>
+          <w:sz w:val="28"/>
+          <w:szCs w:val="28"/>
+        </w:rPr>
+        <w:t>所示。</w:t>
       </w:r>
     </w:p>
     <w:p>
       <w:pPr>
         <w:jc w:val="center"/>
         <w:rPr>
-          <w:szCs w:val="21"/>
+          <w:sz w:val="28"/>
+          <w:szCs w:val="28"/>
         </w:rPr>
       </w:pPr>
       <w:r>
         <w:rPr>
           <w:noProof/>
         </w:rPr>
-        <w:lastRenderedPageBreak/>
         <w:drawing>
-          <wp:inline distT="0" distB="0" distL="0" distR="0" wp14:anchorId="525F2EA8" wp14:editId="618ABD8F">
-            <wp:extent cx="3943350" cy="2724150"/>
-            <wp:effectExtent l="0" t="0" r="0" b="0"/>
-            <wp:docPr id="12" name="图片 12"/>
+          <wp:inline distT="0" distB="0" distL="0" distR="0" wp14:anchorId="167625A8" wp14:editId="7747405A">
+            <wp:extent cx="5274310" cy="1308735"/>
+            <wp:effectExtent l="0" t="0" r="2540" b="5715"/>
+            <wp:docPr id="11" name="图片 11"/>
             <wp:cNvGraphicFramePr>
               <a:graphicFrameLocks xmlns:a="http://schemas.openxmlformats.org/drawingml/2006/main" noChangeAspect="1"/>
             </wp:cNvGraphicFramePr>
@@ -3054,7 +3459,7 @@
                   <pic:spPr>
                     <a:xfrm>
                       <a:off x="0" y="0"/>
-                      <a:ext cx="3943350" cy="2724150"/>
+                      <a:ext cx="5274310" cy="1308735"/>
                     </a:xfrm>
                     <a:prstGeom prst="rect">
                       <a:avLst/>
@@ -3085,458 +3490,39 @@
         <w:rPr>
           <w:szCs w:val="21"/>
         </w:rPr>
-        <w:t xml:space="preserve">2 </w:t>
-      </w:r>
-      <w:r>
-        <w:rPr>
-          <w:rFonts w:hint="eastAsia"/>
+        <w:t>2</w:t>
+      </w:r>
+      <w:r>
+        <w:rPr>
           <w:szCs w:val="21"/>
         </w:rPr>
-        <w:t>最终优化模型的损失函数曲线</w:t>
-      </w:r>
-    </w:p>
-    <w:p>
-      <w:pPr>
-        <w:rPr>
-          <w:sz w:val="28"/>
-          <w:szCs w:val="28"/>
-        </w:rPr>
-      </w:pPr>
-      <w:r>
-        <w:rPr>
-          <w:sz w:val="28"/>
-          <w:szCs w:val="28"/>
-        </w:rPr>
-        <w:tab/>
-      </w:r>
-      <w:r>
-        <w:rPr>
-          <w:rFonts w:hint="eastAsia"/>
-          <w:sz w:val="28"/>
-          <w:szCs w:val="28"/>
-        </w:rPr>
-        <w:t>训练1</w:t>
-      </w:r>
-      <w:r>
-        <w:rPr>
-          <w:sz w:val="28"/>
-          <w:szCs w:val="28"/>
-        </w:rPr>
-        <w:t>00</w:t>
-      </w:r>
-      <w:r>
-        <w:rPr>
-          <w:rFonts w:hint="eastAsia"/>
-          <w:sz w:val="28"/>
-          <w:szCs w:val="28"/>
-        </w:rPr>
-        <w:t>代之后，新模型的验证</w:t>
-      </w:r>
-      <w:proofErr w:type="gramStart"/>
-      <w:r>
-        <w:rPr>
-          <w:rFonts w:hint="eastAsia"/>
-          <w:sz w:val="28"/>
-          <w:szCs w:val="28"/>
-        </w:rPr>
-        <w:t>集损失</w:t>
-      </w:r>
-      <w:proofErr w:type="gramEnd"/>
-      <w:r>
-        <w:rPr>
-          <w:rFonts w:hint="eastAsia"/>
-          <w:sz w:val="28"/>
-          <w:szCs w:val="28"/>
-        </w:rPr>
-        <w:t>稳定在0</w:t>
-      </w:r>
-      <w:r>
-        <w:rPr>
-          <w:sz w:val="28"/>
-          <w:szCs w:val="28"/>
-        </w:rPr>
-        <w:t>.0140</w:t>
-      </w:r>
-      <w:r>
-        <w:rPr>
-          <w:rFonts w:hint="eastAsia"/>
-          <w:sz w:val="28"/>
-          <w:szCs w:val="28"/>
-        </w:rPr>
-        <w:t>左右，从图1</w:t>
-      </w:r>
-      <w:r>
-        <w:rPr>
-          <w:sz w:val="28"/>
-          <w:szCs w:val="28"/>
-        </w:rPr>
-        <w:t>2</w:t>
-      </w:r>
-      <w:r>
-        <w:rPr>
-          <w:rFonts w:hint="eastAsia"/>
-          <w:sz w:val="28"/>
-          <w:szCs w:val="28"/>
-        </w:rPr>
-        <w:t>可以看到训练集和验证</w:t>
-      </w:r>
-      <w:proofErr w:type="gramStart"/>
-      <w:r>
-        <w:rPr>
-          <w:rFonts w:hint="eastAsia"/>
-          <w:sz w:val="28"/>
-          <w:szCs w:val="28"/>
-        </w:rPr>
-        <w:t>集损</w:t>
-      </w:r>
-      <w:proofErr w:type="gramEnd"/>
-      <w:r>
-        <w:rPr>
-          <w:rFonts w:hint="eastAsia"/>
-          <w:sz w:val="28"/>
-          <w:szCs w:val="28"/>
-        </w:rPr>
-        <w:t>失曲线都在下降，最后收敛到0</w:t>
-      </w:r>
-      <w:r>
-        <w:rPr>
-          <w:sz w:val="28"/>
-          <w:szCs w:val="28"/>
-        </w:rPr>
-        <w:t>.01</w:t>
-      </w:r>
-      <w:r>
-        <w:rPr>
-          <w:rFonts w:hint="eastAsia"/>
-          <w:sz w:val="28"/>
-          <w:szCs w:val="28"/>
-        </w:rPr>
-        <w:t>附近</w:t>
-      </w:r>
-      <w:r>
-        <w:rPr>
-          <w:rFonts w:hint="eastAsia"/>
-          <w:sz w:val="28"/>
-          <w:szCs w:val="28"/>
-        </w:rPr>
-        <w:t>（loss=</w:t>
-      </w:r>
-      <w:r>
-        <w:rPr>
-          <w:sz w:val="28"/>
-          <w:szCs w:val="28"/>
-        </w:rPr>
-        <w:t>0.010</w:t>
-      </w:r>
-      <w:r>
-        <w:rPr>
-          <w:rFonts w:hint="eastAsia"/>
-          <w:sz w:val="28"/>
-          <w:szCs w:val="28"/>
-        </w:rPr>
-        <w:t>，</w:t>
-      </w:r>
-      <w:proofErr w:type="spellStart"/>
-      <w:r>
-        <w:rPr>
-          <w:rFonts w:hint="eastAsia"/>
-          <w:sz w:val="28"/>
-          <w:szCs w:val="28"/>
-        </w:rPr>
-        <w:t>val</w:t>
-      </w:r>
-      <w:r>
-        <w:rPr>
-          <w:sz w:val="28"/>
-          <w:szCs w:val="28"/>
-        </w:rPr>
-        <w:t>_loss</w:t>
-      </w:r>
-      <w:proofErr w:type="spellEnd"/>
-      <w:r>
-        <w:rPr>
-          <w:rFonts w:hint="eastAsia"/>
-          <w:sz w:val="28"/>
-          <w:szCs w:val="28"/>
-        </w:rPr>
-        <w:t>=</w:t>
-      </w:r>
-      <w:r>
-        <w:rPr>
-          <w:sz w:val="28"/>
-          <w:szCs w:val="28"/>
-        </w:rPr>
-        <w:t>0.014</w:t>
-      </w:r>
-      <w:r>
-        <w:rPr>
-          <w:rFonts w:hint="eastAsia"/>
-          <w:sz w:val="28"/>
-          <w:szCs w:val="28"/>
-        </w:rPr>
-        <w:t>）</w:t>
-      </w:r>
-      <w:r>
-        <w:rPr>
-          <w:rFonts w:hint="eastAsia"/>
-          <w:sz w:val="28"/>
-          <w:szCs w:val="28"/>
-        </w:rPr>
-        <w:t>。</w:t>
-      </w:r>
-    </w:p>
-    <w:p>
-      <w:pPr>
-        <w:pStyle w:val="1"/>
-      </w:pPr>
-      <w:r>
-        <w:t>4. 结果</w:t>
-      </w:r>
-    </w:p>
-    <w:p>
-      <w:pPr>
-        <w:pStyle w:val="2"/>
-      </w:pPr>
-      <w:r>
-        <w:t>4.1 模型的评价与验证</w:t>
-      </w:r>
-    </w:p>
-    <w:p>
-      <w:pPr>
-        <w:rPr>
-          <w:sz w:val="28"/>
-          <w:szCs w:val="28"/>
-        </w:rPr>
-      </w:pPr>
-      <w:r>
-        <w:rPr>
-          <w:sz w:val="28"/>
-          <w:szCs w:val="28"/>
-        </w:rPr>
-        <w:tab/>
-      </w:r>
-      <w:r>
-        <w:rPr>
-          <w:rFonts w:hint="eastAsia"/>
-          <w:sz w:val="28"/>
-          <w:szCs w:val="28"/>
-        </w:rPr>
-        <w:t>我是通过观察模型训练时的损失函数曲线来得到最终模型的，因为对模型进行调优的过程不能靠凭空猜测，一定要有个感兴趣的指标，围绕这个指标来</w:t>
-      </w:r>
-      <w:proofErr w:type="gramStart"/>
-      <w:r>
-        <w:rPr>
-          <w:rFonts w:hint="eastAsia"/>
-          <w:sz w:val="28"/>
-          <w:szCs w:val="28"/>
-        </w:rPr>
-        <w:t>进行调参优化</w:t>
-      </w:r>
-      <w:proofErr w:type="gramEnd"/>
-      <w:r>
-        <w:rPr>
-          <w:rFonts w:hint="eastAsia"/>
-          <w:sz w:val="28"/>
-          <w:szCs w:val="28"/>
-        </w:rPr>
-        <w:t>。最初的模型对应的验证集损失函数曲线（图8）呈上升趋势，且比训练集损失曲线高很多，这是过拟合的表现，因此为了防止过拟合，我使用Dropout。对应得到的图</w:t>
-      </w:r>
-      <w:r>
-        <w:rPr>
-          <w:sz w:val="28"/>
-          <w:szCs w:val="28"/>
-        </w:rPr>
-        <w:t>10</w:t>
-      </w:r>
-      <w:r>
-        <w:rPr>
-          <w:rFonts w:hint="eastAsia"/>
-          <w:sz w:val="28"/>
-          <w:szCs w:val="28"/>
-        </w:rPr>
-        <w:t>则显示验证集损失函数曲线呈明显的锯齿形震荡，且模型仍然过拟合，这说明学习率太高，一开始把学习率调低到了1</w:t>
-      </w:r>
-      <w:r>
-        <w:rPr>
-          <w:sz w:val="28"/>
-          <w:szCs w:val="28"/>
-        </w:rPr>
-        <w:t>e-3</w:t>
-      </w:r>
-      <w:r>
-        <w:rPr>
-          <w:rFonts w:hint="eastAsia"/>
-          <w:sz w:val="28"/>
-          <w:szCs w:val="28"/>
-        </w:rPr>
-        <w:t>，发现训练了4</w:t>
-      </w:r>
-      <w:r>
-        <w:rPr>
-          <w:sz w:val="28"/>
-          <w:szCs w:val="28"/>
-        </w:rPr>
-        <w:t>00</w:t>
-      </w:r>
-      <w:r>
-        <w:rPr>
-          <w:rFonts w:hint="eastAsia"/>
-          <w:sz w:val="28"/>
-          <w:szCs w:val="28"/>
-        </w:rPr>
-        <w:t>-</w:t>
-      </w:r>
-      <w:r>
-        <w:rPr>
-          <w:sz w:val="28"/>
-          <w:szCs w:val="28"/>
-        </w:rPr>
-        <w:t>500</w:t>
-      </w:r>
-      <w:r>
-        <w:rPr>
-          <w:rFonts w:hint="eastAsia"/>
-          <w:sz w:val="28"/>
-          <w:szCs w:val="28"/>
-        </w:rPr>
-        <w:t>代</w:t>
-      </w:r>
-      <w:proofErr w:type="spellStart"/>
-      <w:r>
-        <w:rPr>
-          <w:rFonts w:hint="eastAsia"/>
-          <w:sz w:val="28"/>
-          <w:szCs w:val="28"/>
-        </w:rPr>
-        <w:t>v</w:t>
-      </w:r>
-      <w:r>
-        <w:rPr>
-          <w:sz w:val="28"/>
-          <w:szCs w:val="28"/>
-        </w:rPr>
-        <w:t>al_loss</w:t>
-      </w:r>
-      <w:proofErr w:type="spellEnd"/>
-      <w:r>
-        <w:rPr>
-          <w:rFonts w:hint="eastAsia"/>
-          <w:sz w:val="28"/>
-          <w:szCs w:val="28"/>
-        </w:rPr>
-        <w:t>仍然在持续降低，这样训练有点慢，就适</w:t>
-      </w:r>
-      <w:r>
-        <w:rPr>
-          <w:rFonts w:hint="eastAsia"/>
-          <w:sz w:val="28"/>
-          <w:szCs w:val="28"/>
+        <w:t xml:space="preserve"> </w:t>
+      </w:r>
+      <w:r>
+        <w:rPr>
+          <w:rFonts w:hint="eastAsia"/>
+          <w:szCs w:val="21"/>
+        </w:rPr>
+        <w:t>调整学习率之后的模型</w:t>
+      </w:r>
+    </w:p>
+    <w:p>
+      <w:pPr>
+        <w:jc w:val="center"/>
+        <w:rPr>
+          <w:szCs w:val="21"/>
+        </w:rPr>
+      </w:pPr>
+      <w:r>
+        <w:rPr>
+          <w:noProof/>
         </w:rPr>
         <w:lastRenderedPageBreak/>
-        <w:t>当调高学习率，在保证优化的前提下减少训练代数，最后在学习率为3</w:t>
-      </w:r>
-      <w:r>
-        <w:rPr>
-          <w:sz w:val="28"/>
-          <w:szCs w:val="28"/>
-        </w:rPr>
-        <w:t>e-2</w:t>
-      </w:r>
-      <w:r>
-        <w:rPr>
-          <w:rFonts w:hint="eastAsia"/>
-          <w:sz w:val="28"/>
-          <w:szCs w:val="28"/>
-        </w:rPr>
-        <w:t>的基础上，训练1</w:t>
-      </w:r>
-      <w:r>
-        <w:rPr>
-          <w:sz w:val="28"/>
-          <w:szCs w:val="28"/>
-        </w:rPr>
-        <w:t>00</w:t>
-      </w:r>
-      <w:r>
-        <w:rPr>
-          <w:rFonts w:hint="eastAsia"/>
-          <w:sz w:val="28"/>
-          <w:szCs w:val="28"/>
-        </w:rPr>
-        <w:t>代，得到图1</w:t>
-      </w:r>
-      <w:r>
-        <w:rPr>
-          <w:sz w:val="28"/>
-          <w:szCs w:val="28"/>
-        </w:rPr>
-        <w:t>2</w:t>
-      </w:r>
-      <w:r>
-        <w:rPr>
-          <w:rFonts w:hint="eastAsia"/>
-          <w:sz w:val="28"/>
-          <w:szCs w:val="28"/>
-        </w:rPr>
-        <w:t>的损失函数曲线，</w:t>
-      </w:r>
-      <w:r>
-        <w:rPr>
-          <w:rFonts w:hint="eastAsia"/>
-          <w:sz w:val="28"/>
-          <w:szCs w:val="28"/>
-        </w:rPr>
-        <w:t>训练集和验证集的损失函数曲线都收敛到了一个比较理想的值，因此我选择它为最优模型，是具备一定合理性的。</w:t>
-      </w:r>
-    </w:p>
-    <w:p>
-      <w:pPr>
-        <w:rPr>
-          <w:sz w:val="28"/>
-          <w:szCs w:val="28"/>
-        </w:rPr>
-      </w:pPr>
-      <w:r>
-        <w:rPr>
-          <w:sz w:val="28"/>
-          <w:szCs w:val="28"/>
-        </w:rPr>
-        <w:tab/>
-      </w:r>
-      <w:r>
-        <w:rPr>
-          <w:rFonts w:hint="eastAsia"/>
-          <w:sz w:val="28"/>
-          <w:szCs w:val="28"/>
-        </w:rPr>
-        <w:t>训练数据或输入的微小改变并不会极大地影响结果，因为在上述数据预处理的过程中，被删除的只是一些非猫非狗的异常值图片，其他容易误判的图片，比如小尺寸模糊不清的图片和内容很多容易造成干扰的图片都得到了保留，这些训练集图片的存在就是为了提高模型的鲁棒性，因为我们不能保证模型以后不会遇到质量不高的图片。综上所述，训练得到的模型是可信的。</w:t>
-      </w:r>
-    </w:p>
-    <w:p>
-      <w:pPr>
-        <w:pStyle w:val="2"/>
-      </w:pPr>
-      <w:r>
-        <w:t>4.2 合理性分析</w:t>
-      </w:r>
-    </w:p>
-    <w:p>
-      <w:pPr>
-        <w:jc w:val="center"/>
-        <w:rPr>
-          <w:sz w:val="28"/>
-          <w:szCs w:val="28"/>
-        </w:rPr>
-      </w:pPr>
-      <w:r>
-        <w:rPr>
-          <w:noProof/>
-        </w:rPr>
         <w:drawing>
-          <wp:inline distT="0" distB="0" distL="0" distR="0" wp14:anchorId="25AA3D73" wp14:editId="7AAADE1F">
-            <wp:extent cx="5274310" cy="1826895"/>
-            <wp:effectExtent l="0" t="0" r="2540" b="1905"/>
-            <wp:docPr id="14" name="图片 14"/>
+          <wp:inline distT="0" distB="0" distL="0" distR="0" wp14:anchorId="68B310F7" wp14:editId="4DCEF235">
+            <wp:extent cx="4048125" cy="2724150"/>
+            <wp:effectExtent l="0" t="0" r="9525" b="0"/>
+            <wp:docPr id="13" name="图片 13"/>
             <wp:cNvGraphicFramePr>
               <a:graphicFrameLocks xmlns:a="http://schemas.openxmlformats.org/drawingml/2006/main" noChangeAspect="1"/>
             </wp:cNvGraphicFramePr>
@@ -3556,7 +3542,7 @@
                   <pic:spPr>
                     <a:xfrm>
                       <a:off x="0" y="0"/>
-                      <a:ext cx="5274310" cy="1826895"/>
+                      <a:ext cx="4048125" cy="2724150"/>
                     </a:xfrm>
                     <a:prstGeom prst="rect">
                       <a:avLst/>
@@ -3587,21 +3573,475 @@
         <w:rPr>
           <w:szCs w:val="21"/>
         </w:rPr>
-        <w:t xml:space="preserve">3 </w:t>
-      </w:r>
-      <w:r>
-        <w:rPr>
-          <w:rFonts w:hint="eastAsia"/>
+        <w:t>3</w:t>
+      </w:r>
+      <w:r>
+        <w:rPr>
           <w:szCs w:val="21"/>
         </w:rPr>
-        <w:t>对测试集进行预测的代码</w:t>
+        <w:t xml:space="preserve"> </w:t>
+      </w:r>
+      <w:r>
+        <w:rPr>
+          <w:rFonts w:hint="eastAsia"/>
+          <w:szCs w:val="21"/>
+        </w:rPr>
+        <w:t>最终优化模型的损失函数曲线</w:t>
+      </w:r>
+    </w:p>
+    <w:p>
+      <w:pPr>
+        <w:rPr>
+          <w:sz w:val="28"/>
+          <w:szCs w:val="28"/>
+        </w:rPr>
+      </w:pPr>
+      <w:r>
+        <w:rPr>
+          <w:sz w:val="28"/>
+          <w:szCs w:val="28"/>
+        </w:rPr>
+        <w:tab/>
+      </w:r>
+      <w:r>
+        <w:rPr>
+          <w:rFonts w:hint="eastAsia"/>
+          <w:sz w:val="28"/>
+          <w:szCs w:val="28"/>
+        </w:rPr>
+        <w:t>训练1</w:t>
+      </w:r>
+      <w:r>
+        <w:rPr>
+          <w:sz w:val="28"/>
+          <w:szCs w:val="28"/>
+        </w:rPr>
+        <w:t>00</w:t>
+      </w:r>
+      <w:r>
+        <w:rPr>
+          <w:rFonts w:hint="eastAsia"/>
+          <w:sz w:val="28"/>
+          <w:szCs w:val="28"/>
+        </w:rPr>
+        <w:t>代之后，新模型的验证</w:t>
+      </w:r>
+      <w:proofErr w:type="gramStart"/>
+      <w:r>
+        <w:rPr>
+          <w:rFonts w:hint="eastAsia"/>
+          <w:sz w:val="28"/>
+          <w:szCs w:val="28"/>
+        </w:rPr>
+        <w:t>集损失</w:t>
+      </w:r>
+      <w:proofErr w:type="gramEnd"/>
+      <w:r>
+        <w:rPr>
+          <w:rFonts w:hint="eastAsia"/>
+          <w:sz w:val="28"/>
+          <w:szCs w:val="28"/>
+        </w:rPr>
+        <w:t>稳定在0</w:t>
+      </w:r>
+      <w:r>
+        <w:rPr>
+          <w:sz w:val="28"/>
+          <w:szCs w:val="28"/>
+        </w:rPr>
+        <w:t>.0140</w:t>
+      </w:r>
+      <w:r>
+        <w:rPr>
+          <w:rFonts w:hint="eastAsia"/>
+          <w:sz w:val="28"/>
+          <w:szCs w:val="28"/>
+        </w:rPr>
+        <w:t>左右，从图1</w:t>
+      </w:r>
+      <w:r>
+        <w:rPr>
+          <w:sz w:val="28"/>
+          <w:szCs w:val="28"/>
+        </w:rPr>
+        <w:t>3</w:t>
+      </w:r>
+      <w:r>
+        <w:rPr>
+          <w:rFonts w:hint="eastAsia"/>
+          <w:sz w:val="28"/>
+          <w:szCs w:val="28"/>
+        </w:rPr>
+        <w:t>可以看到训练集和验证</w:t>
+      </w:r>
+      <w:proofErr w:type="gramStart"/>
+      <w:r>
+        <w:rPr>
+          <w:rFonts w:hint="eastAsia"/>
+          <w:sz w:val="28"/>
+          <w:szCs w:val="28"/>
+        </w:rPr>
+        <w:t>集损失</w:t>
+      </w:r>
+      <w:proofErr w:type="gramEnd"/>
+      <w:r>
+        <w:rPr>
+          <w:rFonts w:hint="eastAsia"/>
+          <w:sz w:val="28"/>
+          <w:szCs w:val="28"/>
+        </w:rPr>
+        <w:t>曲线都在下降，最后收敛到0</w:t>
+      </w:r>
+      <w:r>
+        <w:rPr>
+          <w:sz w:val="28"/>
+          <w:szCs w:val="28"/>
+        </w:rPr>
+        <w:t>.01</w:t>
+      </w:r>
+      <w:r>
+        <w:rPr>
+          <w:rFonts w:hint="eastAsia"/>
+          <w:sz w:val="28"/>
+          <w:szCs w:val="28"/>
+        </w:rPr>
+        <w:t>附近</w:t>
+      </w:r>
+      <w:r>
+        <w:rPr>
+          <w:rFonts w:hint="eastAsia"/>
+          <w:sz w:val="28"/>
+          <w:szCs w:val="28"/>
+        </w:rPr>
+        <w:t>（loss=</w:t>
+      </w:r>
+      <w:r>
+        <w:rPr>
+          <w:sz w:val="28"/>
+          <w:szCs w:val="28"/>
+        </w:rPr>
+        <w:t>0.010</w:t>
+      </w:r>
+      <w:r>
+        <w:rPr>
+          <w:rFonts w:hint="eastAsia"/>
+          <w:sz w:val="28"/>
+          <w:szCs w:val="28"/>
+        </w:rPr>
+        <w:t>，</w:t>
+      </w:r>
+      <w:proofErr w:type="spellStart"/>
+      <w:r>
+        <w:rPr>
+          <w:rFonts w:hint="eastAsia"/>
+          <w:sz w:val="28"/>
+          <w:szCs w:val="28"/>
+        </w:rPr>
+        <w:t>val</w:t>
+      </w:r>
+      <w:r>
+        <w:rPr>
+          <w:sz w:val="28"/>
+          <w:szCs w:val="28"/>
+        </w:rPr>
+        <w:t>_loss</w:t>
+      </w:r>
+      <w:proofErr w:type="spellEnd"/>
+      <w:r>
+        <w:rPr>
+          <w:rFonts w:hint="eastAsia"/>
+          <w:sz w:val="28"/>
+          <w:szCs w:val="28"/>
+        </w:rPr>
+        <w:t>=</w:t>
+      </w:r>
+      <w:r>
+        <w:rPr>
+          <w:sz w:val="28"/>
+          <w:szCs w:val="28"/>
+        </w:rPr>
+        <w:t>0.014</w:t>
+      </w:r>
+      <w:r>
+        <w:rPr>
+          <w:rFonts w:hint="eastAsia"/>
+          <w:sz w:val="28"/>
+          <w:szCs w:val="28"/>
+        </w:rPr>
+        <w:t>）</w:t>
+      </w:r>
+      <w:r>
+        <w:rPr>
+          <w:rFonts w:hint="eastAsia"/>
+          <w:sz w:val="28"/>
+          <w:szCs w:val="28"/>
+        </w:rPr>
+        <w:t>。</w:t>
+      </w:r>
+    </w:p>
+    <w:p>
+      <w:pPr>
+        <w:pStyle w:val="1"/>
+      </w:pPr>
+      <w:r>
+        <w:t>4. 结果</w:t>
+      </w:r>
+    </w:p>
+    <w:p>
+      <w:pPr>
+        <w:pStyle w:val="2"/>
+      </w:pPr>
+      <w:r>
+        <w:t>4.1 模型的评价与验证</w:t>
+      </w:r>
+    </w:p>
+    <w:p>
+      <w:pPr>
+        <w:rPr>
+          <w:sz w:val="28"/>
+          <w:szCs w:val="28"/>
+        </w:rPr>
+      </w:pPr>
+      <w:r>
+        <w:rPr>
+          <w:sz w:val="28"/>
+          <w:szCs w:val="28"/>
+        </w:rPr>
+        <w:tab/>
+      </w:r>
+      <w:r>
+        <w:rPr>
+          <w:rFonts w:hint="eastAsia"/>
+          <w:sz w:val="28"/>
+          <w:szCs w:val="28"/>
+        </w:rPr>
+        <w:t>我是通过观察模型训练时的损失函数曲线来得到最终模型的，因为对模型进行调优的过程不能靠凭空猜测，一定要有个感兴趣的指标，围绕这个指标来</w:t>
+      </w:r>
+      <w:proofErr w:type="gramStart"/>
+      <w:r>
+        <w:rPr>
+          <w:rFonts w:hint="eastAsia"/>
+          <w:sz w:val="28"/>
+          <w:szCs w:val="28"/>
+        </w:rPr>
+        <w:t>进行调参优化</w:t>
+      </w:r>
+      <w:proofErr w:type="gramEnd"/>
+      <w:r>
+        <w:rPr>
+          <w:rFonts w:hint="eastAsia"/>
+          <w:sz w:val="28"/>
+          <w:szCs w:val="28"/>
+        </w:rPr>
+        <w:t>。最初的模型对应的验证集损失函数曲线（图</w:t>
+      </w:r>
+      <w:r>
+        <w:rPr>
+          <w:sz w:val="28"/>
+          <w:szCs w:val="28"/>
+        </w:rPr>
+        <w:t>9</w:t>
+      </w:r>
+      <w:r>
+        <w:rPr>
+          <w:rFonts w:hint="eastAsia"/>
+          <w:sz w:val="28"/>
+          <w:szCs w:val="28"/>
+        </w:rPr>
+        <w:t>）呈上升趋势，且比训练集损失曲线高很多，这是过拟合的表现，因此为了防止过拟合，我使用Dropout。对应得到的图</w:t>
+      </w:r>
+      <w:r>
+        <w:rPr>
+          <w:sz w:val="28"/>
+          <w:szCs w:val="28"/>
+        </w:rPr>
+        <w:t>1</w:t>
+      </w:r>
+      <w:r>
+        <w:rPr>
+          <w:sz w:val="28"/>
+          <w:szCs w:val="28"/>
+        </w:rPr>
+        <w:t>1</w:t>
+      </w:r>
+      <w:r>
+        <w:rPr>
+          <w:rFonts w:hint="eastAsia"/>
+          <w:sz w:val="28"/>
+          <w:szCs w:val="28"/>
+        </w:rPr>
+        <w:t>则显示验证集损失函数曲线呈明显的锯齿形震荡，且模型仍然过拟合，这说明学习率太高，一开始把学习率调低到了1</w:t>
+      </w:r>
+      <w:r>
+        <w:rPr>
+          <w:sz w:val="28"/>
+          <w:szCs w:val="28"/>
+        </w:rPr>
+        <w:t>e-3</w:t>
+      </w:r>
+      <w:r>
+        <w:rPr>
+          <w:rFonts w:hint="eastAsia"/>
+          <w:sz w:val="28"/>
+          <w:szCs w:val="28"/>
+        </w:rPr>
+        <w:t>，发现训练了4</w:t>
+      </w:r>
+      <w:r>
+        <w:rPr>
+          <w:sz w:val="28"/>
+          <w:szCs w:val="28"/>
+        </w:rPr>
+        <w:t>00</w:t>
+      </w:r>
+      <w:r>
+        <w:rPr>
+          <w:rFonts w:hint="eastAsia"/>
+          <w:sz w:val="28"/>
+          <w:szCs w:val="28"/>
+        </w:rPr>
+        <w:t>-</w:t>
+      </w:r>
+      <w:r>
+        <w:rPr>
+          <w:sz w:val="28"/>
+          <w:szCs w:val="28"/>
+        </w:rPr>
+        <w:t>500</w:t>
+      </w:r>
+      <w:r>
+        <w:rPr>
+          <w:rFonts w:hint="eastAsia"/>
+          <w:sz w:val="28"/>
+          <w:szCs w:val="28"/>
+        </w:rPr>
+        <w:t>代</w:t>
+      </w:r>
+      <w:proofErr w:type="spellStart"/>
+      <w:r>
+        <w:rPr>
+          <w:rFonts w:hint="eastAsia"/>
+          <w:sz w:val="28"/>
+          <w:szCs w:val="28"/>
+        </w:rPr>
+        <w:t>v</w:t>
+      </w:r>
+      <w:r>
+        <w:rPr>
+          <w:sz w:val="28"/>
+          <w:szCs w:val="28"/>
+        </w:rPr>
+        <w:t>al_loss</w:t>
+      </w:r>
+      <w:proofErr w:type="spellEnd"/>
+      <w:r>
+        <w:rPr>
+          <w:rFonts w:hint="eastAsia"/>
+          <w:sz w:val="28"/>
+          <w:szCs w:val="28"/>
+        </w:rPr>
+        <w:t>仍然在持续降低，这样训练有点慢，就适</w:t>
+      </w:r>
+      <w:r>
+        <w:rPr>
+          <w:rFonts w:hint="eastAsia"/>
+          <w:sz w:val="28"/>
+          <w:szCs w:val="28"/>
+        </w:rPr>
+        <w:lastRenderedPageBreak/>
+        <w:t>当调高学习率，在保证优化的前提下减少训练代数，最后在学习率为3</w:t>
+      </w:r>
+      <w:r>
+        <w:rPr>
+          <w:sz w:val="28"/>
+          <w:szCs w:val="28"/>
+        </w:rPr>
+        <w:t>e-2</w:t>
+      </w:r>
+      <w:r>
+        <w:rPr>
+          <w:rFonts w:hint="eastAsia"/>
+          <w:sz w:val="28"/>
+          <w:szCs w:val="28"/>
+        </w:rPr>
+        <w:t>的基础上，训练1</w:t>
+      </w:r>
+      <w:r>
+        <w:rPr>
+          <w:sz w:val="28"/>
+          <w:szCs w:val="28"/>
+        </w:rPr>
+        <w:t>00</w:t>
+      </w:r>
+      <w:r>
+        <w:rPr>
+          <w:rFonts w:hint="eastAsia"/>
+          <w:sz w:val="28"/>
+          <w:szCs w:val="28"/>
+        </w:rPr>
+        <w:t>代，得到图1</w:t>
+      </w:r>
+      <w:r>
+        <w:rPr>
+          <w:sz w:val="28"/>
+          <w:szCs w:val="28"/>
+        </w:rPr>
+        <w:t>3</w:t>
+      </w:r>
+      <w:r>
+        <w:rPr>
+          <w:rFonts w:hint="eastAsia"/>
+          <w:sz w:val="28"/>
+          <w:szCs w:val="28"/>
+        </w:rPr>
+        <w:t>的损失函数曲线，</w:t>
+      </w:r>
+      <w:r>
+        <w:rPr>
+          <w:rFonts w:hint="eastAsia"/>
+          <w:sz w:val="28"/>
+          <w:szCs w:val="28"/>
+        </w:rPr>
+        <w:t>训练集和验证集的损失函数曲线都收敛到了一个比较理想的值，因此我选择它为最优模型，是具备一定合理性的。</w:t>
+      </w:r>
+    </w:p>
+    <w:p>
+      <w:pPr>
+        <w:rPr>
+          <w:sz w:val="28"/>
+          <w:szCs w:val="28"/>
+        </w:rPr>
+      </w:pPr>
+      <w:r>
+        <w:rPr>
+          <w:sz w:val="28"/>
+          <w:szCs w:val="28"/>
+        </w:rPr>
+        <w:tab/>
+      </w:r>
+      <w:r>
+        <w:rPr>
+          <w:rFonts w:hint="eastAsia"/>
+          <w:sz w:val="28"/>
+          <w:szCs w:val="28"/>
+        </w:rPr>
+        <w:t>训练数据或输入的微小改变并不会极大地影响结果，因为在上述数据预处理的过程中，被删除的只是一些非猫非狗的异常值图片，其他容易误判的图片，比如小尺寸模糊不清的图片和内容很多容易造成干扰的图片都得到了保留，这些训练集图片的存在就是为了提高模型的鲁棒性，因为我们不能保证模型以后不会遇到质量不高的图片。综上所述，训练得到的模型是可信的。</w:t>
+      </w:r>
+    </w:p>
+    <w:p>
+      <w:pPr>
+        <w:pStyle w:val="2"/>
+      </w:pPr>
+      <w:r>
+        <w:t>4.2 合理性分析</w:t>
       </w:r>
     </w:p>
     <w:p>
       <w:pPr>
         <w:jc w:val="center"/>
         <w:rPr>
-          <w:szCs w:val="21"/>
+          <w:sz w:val="28"/>
+          <w:szCs w:val="28"/>
         </w:rPr>
       </w:pPr>
       <w:r>
@@ -3609,10 +4049,10 @@
           <w:noProof/>
         </w:rPr>
         <w:drawing>
-          <wp:inline distT="0" distB="0" distL="0" distR="0" wp14:anchorId="22DEDD07" wp14:editId="504A66A7">
-            <wp:extent cx="5274310" cy="1264285"/>
+          <wp:inline distT="0" distB="0" distL="0" distR="0" wp14:anchorId="441BCEEF" wp14:editId="05060E5F">
+            <wp:extent cx="5274310" cy="1981835"/>
             <wp:effectExtent l="0" t="0" r="2540" b="0"/>
-            <wp:docPr id="15" name="图片 15"/>
+            <wp:docPr id="18" name="图片 18"/>
             <wp:cNvGraphicFramePr>
               <a:graphicFrameLocks xmlns:a="http://schemas.openxmlformats.org/drawingml/2006/main" noChangeAspect="1"/>
             </wp:cNvGraphicFramePr>
@@ -3632,7 +4072,7 @@
                   <pic:spPr>
                     <a:xfrm>
                       <a:off x="0" y="0"/>
-                      <a:ext cx="5274310" cy="1264285"/>
+                      <a:ext cx="5274310" cy="1981835"/>
                     </a:xfrm>
                     <a:prstGeom prst="rect">
                       <a:avLst/>
@@ -3663,145 +4103,21 @@
         <w:rPr>
           <w:szCs w:val="21"/>
         </w:rPr>
-        <w:t xml:space="preserve">4 </w:t>
+        <w:t>4</w:t>
       </w:r>
       <w:r>
         <w:rPr>
           <w:rFonts w:hint="eastAsia"/>
           <w:szCs w:val="21"/>
         </w:rPr>
-        <w:t>预测结果在Kaggle上的评分</w:t>
-      </w:r>
-    </w:p>
-    <w:p>
-      <w:pPr>
-        <w:rPr>
-          <w:sz w:val="28"/>
-          <w:szCs w:val="28"/>
-        </w:rPr>
-      </w:pPr>
-      <w:r>
-        <w:rPr>
-          <w:sz w:val="28"/>
-          <w:szCs w:val="28"/>
-        </w:rPr>
-        <w:tab/>
-      </w:r>
-      <w:r>
-        <w:rPr>
-          <w:rFonts w:hint="eastAsia"/>
-          <w:sz w:val="28"/>
-          <w:szCs w:val="28"/>
-        </w:rPr>
-        <w:t>如图1</w:t>
-      </w:r>
-      <w:r>
-        <w:rPr>
-          <w:sz w:val="28"/>
-          <w:szCs w:val="28"/>
-        </w:rPr>
-        <w:t>3</w:t>
-      </w:r>
-      <w:r>
-        <w:rPr>
-          <w:rFonts w:hint="eastAsia"/>
-          <w:sz w:val="28"/>
-          <w:szCs w:val="28"/>
-        </w:rPr>
-        <w:t>所示的代码展示了将训练好的模型应用于测试集图片，</w:t>
-      </w:r>
-      <w:r>
-        <w:rPr>
-          <w:rFonts w:hint="eastAsia"/>
-          <w:sz w:val="28"/>
-          <w:szCs w:val="28"/>
-        </w:rPr>
-        <w:lastRenderedPageBreak/>
-        <w:t>进行预测并得到最终结果导出成csv文件的关键代码。将得到的csv文件上传到Kaggle查看分数，得到如图1</w:t>
-      </w:r>
-      <w:r>
-        <w:rPr>
-          <w:sz w:val="28"/>
-          <w:szCs w:val="28"/>
-        </w:rPr>
-        <w:t>4</w:t>
-      </w:r>
-      <w:r>
-        <w:rPr>
-          <w:rFonts w:hint="eastAsia"/>
-          <w:sz w:val="28"/>
-          <w:szCs w:val="28"/>
-        </w:rPr>
-        <w:t>所示的结果。可以看到在Public</w:t>
-      </w:r>
-      <w:r>
-        <w:rPr>
-          <w:sz w:val="28"/>
-          <w:szCs w:val="28"/>
-        </w:rPr>
-        <w:t xml:space="preserve"> </w:t>
-      </w:r>
-      <w:r>
-        <w:rPr>
-          <w:rFonts w:hint="eastAsia"/>
-          <w:sz w:val="28"/>
-          <w:szCs w:val="28"/>
-        </w:rPr>
-        <w:t>Leaderboard上得分为0</w:t>
-      </w:r>
-      <w:r>
-        <w:rPr>
-          <w:sz w:val="28"/>
-          <w:szCs w:val="28"/>
-        </w:rPr>
-        <w:t>.03980</w:t>
-      </w:r>
-      <w:r>
-        <w:rPr>
-          <w:rFonts w:hint="eastAsia"/>
-          <w:sz w:val="28"/>
-          <w:szCs w:val="28"/>
-        </w:rPr>
-        <w:t>，低于基准测试模型要求的0</w:t>
-      </w:r>
-      <w:r>
-        <w:rPr>
-          <w:sz w:val="28"/>
-          <w:szCs w:val="28"/>
-        </w:rPr>
-        <w:t>.06127</w:t>
-      </w:r>
-      <w:r>
-        <w:rPr>
-          <w:rFonts w:hint="eastAsia"/>
-          <w:sz w:val="28"/>
-          <w:szCs w:val="28"/>
-        </w:rPr>
-        <w:t>，最终结果比基准模型表现的更好。最终结果确实解决了问题。</w:t>
-      </w:r>
-    </w:p>
-    <w:p>
-      <w:pPr>
-        <w:pStyle w:val="1"/>
-      </w:pPr>
-      <w:r>
-        <w:t>5. 结论</w:t>
-      </w:r>
-    </w:p>
-    <w:p>
-      <w:pPr>
-        <w:pStyle w:val="2"/>
-      </w:pPr>
-      <w:r>
-        <w:t>5.1 结果可视化</w:t>
+        <w:t>对测试集进行预测的代码</w:t>
       </w:r>
     </w:p>
     <w:p>
       <w:pPr>
         <w:jc w:val="center"/>
         <w:rPr>
-          <w:sz w:val="28"/>
-          <w:szCs w:val="28"/>
+          <w:szCs w:val="21"/>
         </w:rPr>
       </w:pPr>
       <w:r>
@@ -3809,237 +4125,10 @@
           <w:noProof/>
         </w:rPr>
         <w:drawing>
-          <wp:inline distT="0" distB="0" distL="0" distR="0" wp14:anchorId="3D83B002" wp14:editId="00040689">
-            <wp:extent cx="3943350" cy="2724150"/>
-            <wp:effectExtent l="0" t="0" r="0" b="0"/>
-            <wp:docPr id="16" name="图片 16"/>
-            <wp:cNvGraphicFramePr>
-              <a:graphicFrameLocks xmlns:a="http://schemas.openxmlformats.org/drawingml/2006/main" noChangeAspect="1"/>
-            </wp:cNvGraphicFramePr>
-            <a:graphic xmlns:a="http://schemas.openxmlformats.org/drawingml/2006/main">
-              <a:graphicData uri="http://schemas.openxmlformats.org/drawingml/2006/picture">
-                <pic:pic xmlns:pic="http://schemas.openxmlformats.org/drawingml/2006/picture">
-                  <pic:nvPicPr>
-                    <pic:cNvPr id="1" name=""/>
-                    <pic:cNvPicPr/>
-                  </pic:nvPicPr>
-                  <pic:blipFill>
-                    <a:blip r:embed="rId16"/>
-                    <a:stretch>
-                      <a:fillRect/>
-                    </a:stretch>
-                  </pic:blipFill>
-                  <pic:spPr>
-                    <a:xfrm>
-                      <a:off x="0" y="0"/>
-                      <a:ext cx="3943350" cy="2724150"/>
-                    </a:xfrm>
-                    <a:prstGeom prst="rect">
-                      <a:avLst/>
-                    </a:prstGeom>
-                  </pic:spPr>
-                </pic:pic>
-              </a:graphicData>
-            </a:graphic>
-          </wp:inline>
-        </w:drawing>
-      </w:r>
-    </w:p>
-    <w:p>
-      <w:pPr>
-        <w:jc w:val="center"/>
-        <w:rPr>
-          <w:szCs w:val="21"/>
-        </w:rPr>
-      </w:pPr>
-      <w:r>
-        <w:rPr>
-          <w:rFonts w:hint="eastAsia"/>
-          <w:szCs w:val="21"/>
-        </w:rPr>
-        <w:t>图1</w:t>
-      </w:r>
-      <w:r>
-        <w:rPr>
-          <w:szCs w:val="21"/>
-        </w:rPr>
-        <w:t xml:space="preserve">5 </w:t>
-      </w:r>
-      <w:r>
-        <w:rPr>
-          <w:rFonts w:hint="eastAsia"/>
-          <w:szCs w:val="21"/>
-        </w:rPr>
-        <w:t>最终模型的损失函数曲线</w:t>
-      </w:r>
-    </w:p>
-    <w:p>
-      <w:pPr>
-        <w:rPr>
-          <w:sz w:val="28"/>
-          <w:szCs w:val="28"/>
-        </w:rPr>
-      </w:pPr>
-      <w:r>
-        <w:rPr>
-          <w:sz w:val="28"/>
-          <w:szCs w:val="28"/>
-        </w:rPr>
-        <w:tab/>
-      </w:r>
-      <w:r>
-        <w:rPr>
-          <w:rFonts w:hint="eastAsia"/>
-          <w:sz w:val="28"/>
-          <w:szCs w:val="28"/>
-        </w:rPr>
-        <w:t>图1</w:t>
-      </w:r>
-      <w:r>
-        <w:rPr>
-          <w:sz w:val="28"/>
-          <w:szCs w:val="28"/>
-        </w:rPr>
-        <w:t>5</w:t>
-      </w:r>
-      <w:r>
-        <w:rPr>
-          <w:rFonts w:hint="eastAsia"/>
-          <w:sz w:val="28"/>
-          <w:szCs w:val="28"/>
-        </w:rPr>
-        <w:t>再次展示了最终模型的损失函数曲线。要做好这个项目，需要强调的是模型的调优。然而调优并不是漫无目的的，需要有一个指标来指导调优的过程。我们最关心的是模型的泛化性能，</w:t>
-      </w:r>
-      <w:r>
-        <w:rPr>
-          <w:rFonts w:hint="eastAsia"/>
-          <w:sz w:val="28"/>
-          <w:szCs w:val="28"/>
-        </w:rPr>
-        <w:t>即</w:t>
-      </w:r>
-      <w:r>
-        <w:rPr>
-          <w:rFonts w:hint="eastAsia"/>
-          <w:sz w:val="28"/>
-          <w:szCs w:val="28"/>
-        </w:rPr>
-        <w:t>离开了训练集和验证集，面对从未见过的</w:t>
-      </w:r>
-      <w:r>
-        <w:rPr>
-          <w:rFonts w:hint="eastAsia"/>
-          <w:sz w:val="28"/>
-          <w:szCs w:val="28"/>
-        </w:rPr>
-        <w:t>图片，模型是不是能保持较高的预测准确率。因此要避免欠拟合和过拟合问题。损失函数曲线正是观察模型表现的重要工具。如果在训练过程中，验证</w:t>
-      </w:r>
-      <w:proofErr w:type="gramStart"/>
-      <w:r>
-        <w:rPr>
-          <w:rFonts w:hint="eastAsia"/>
-          <w:sz w:val="28"/>
-          <w:szCs w:val="28"/>
-        </w:rPr>
-        <w:t>集损失</w:t>
-      </w:r>
-      <w:proofErr w:type="gramEnd"/>
-      <w:r>
-        <w:rPr>
-          <w:rFonts w:hint="eastAsia"/>
-          <w:sz w:val="28"/>
-          <w:szCs w:val="28"/>
-        </w:rPr>
-        <w:t>还</w:t>
-      </w:r>
-      <w:r>
-        <w:rPr>
-          <w:rFonts w:hint="eastAsia"/>
-          <w:sz w:val="28"/>
-          <w:szCs w:val="28"/>
-        </w:rPr>
-        <w:lastRenderedPageBreak/>
-        <w:t>在下降，那就说明还有优化的空间，那么需要增加模型复杂度或多训练几代；如果验证集损失函数还在上升，说明出现过拟合，需要通过正则</w:t>
-      </w:r>
-      <w:proofErr w:type="gramStart"/>
-      <w:r>
-        <w:rPr>
-          <w:rFonts w:hint="eastAsia"/>
-          <w:sz w:val="28"/>
-          <w:szCs w:val="28"/>
-        </w:rPr>
-        <w:t>化或者</w:t>
-      </w:r>
-      <w:proofErr w:type="gramEnd"/>
-      <w:r>
-        <w:rPr>
-          <w:sz w:val="28"/>
-          <w:szCs w:val="28"/>
-        </w:rPr>
-        <w:t>Dropout</w:t>
-      </w:r>
-      <w:r>
-        <w:rPr>
-          <w:rFonts w:hint="eastAsia"/>
-          <w:sz w:val="28"/>
-          <w:szCs w:val="28"/>
-        </w:rPr>
-        <w:t>等策略防止过拟合；如果验证集的损失函数呈锯齿形震荡，说明学习率过大，收敛不到最优参数，需要适当减小学习率；如果训练集和验证</w:t>
-      </w:r>
-      <w:proofErr w:type="gramStart"/>
-      <w:r>
-        <w:rPr>
-          <w:rFonts w:hint="eastAsia"/>
-          <w:sz w:val="28"/>
-          <w:szCs w:val="28"/>
-        </w:rPr>
-        <w:t>集损失</w:t>
-      </w:r>
-      <w:proofErr w:type="gramEnd"/>
-      <w:r>
-        <w:rPr>
-          <w:rFonts w:hint="eastAsia"/>
-          <w:sz w:val="28"/>
-          <w:szCs w:val="28"/>
-        </w:rPr>
-        <w:t>基本稳定在一个</w:t>
-      </w:r>
-      <w:proofErr w:type="gramStart"/>
-      <w:r>
-        <w:rPr>
-          <w:rFonts w:hint="eastAsia"/>
-          <w:sz w:val="28"/>
-          <w:szCs w:val="28"/>
-        </w:rPr>
-        <w:t>较低</w:t>
-      </w:r>
-      <w:proofErr w:type="gramEnd"/>
-      <w:r>
-        <w:rPr>
-          <w:rFonts w:hint="eastAsia"/>
-          <w:sz w:val="28"/>
-          <w:szCs w:val="28"/>
-        </w:rPr>
-        <w:t>值位置，说明已经得到了一个较好的模型，可以酌情减少训练代数。我就是通过这样的方法来制定调参策略和选定最终模型的。</w:t>
-      </w:r>
-    </w:p>
-    <w:p>
-      <w:pPr>
-        <w:jc w:val="center"/>
-        <w:rPr>
-          <w:sz w:val="28"/>
-          <w:szCs w:val="28"/>
-        </w:rPr>
-      </w:pPr>
-      <w:r>
-        <w:rPr>
-          <w:noProof/>
-        </w:rPr>
-        <w:drawing>
-          <wp:inline distT="0" distB="0" distL="0" distR="0" wp14:anchorId="7C6A3317" wp14:editId="1136E93A">
-            <wp:extent cx="1085850" cy="3143250"/>
-            <wp:effectExtent l="0" t="0" r="0" b="0"/>
-            <wp:docPr id="17" name="图片 17"/>
+          <wp:inline distT="0" distB="0" distL="0" distR="0" wp14:anchorId="1A55BD7D" wp14:editId="2C1A3BB3">
+            <wp:extent cx="5274310" cy="1233805"/>
+            <wp:effectExtent l="0" t="0" r="2540" b="4445"/>
+            <wp:docPr id="19" name="图片 19"/>
             <wp:cNvGraphicFramePr>
               <a:graphicFrameLocks xmlns:a="http://schemas.openxmlformats.org/drawingml/2006/main" noChangeAspect="1"/>
             </wp:cNvGraphicFramePr>
@@ -4059,6 +4148,438 @@
                   <pic:spPr>
                     <a:xfrm>
                       <a:off x="0" y="0"/>
+                      <a:ext cx="5274310" cy="1233805"/>
+                    </a:xfrm>
+                    <a:prstGeom prst="rect">
+                      <a:avLst/>
+                    </a:prstGeom>
+                  </pic:spPr>
+                </pic:pic>
+              </a:graphicData>
+            </a:graphic>
+          </wp:inline>
+        </w:drawing>
+      </w:r>
+    </w:p>
+    <w:p>
+      <w:pPr>
+        <w:jc w:val="center"/>
+        <w:rPr>
+          <w:szCs w:val="21"/>
+        </w:rPr>
+      </w:pPr>
+      <w:r>
+        <w:rPr>
+          <w:rFonts w:hint="eastAsia"/>
+          <w:szCs w:val="21"/>
+        </w:rPr>
+        <w:t>图1</w:t>
+      </w:r>
+      <w:r>
+        <w:rPr>
+          <w:szCs w:val="21"/>
+        </w:rPr>
+        <w:t>5</w:t>
+      </w:r>
+      <w:r>
+        <w:rPr>
+          <w:szCs w:val="21"/>
+        </w:rPr>
+        <w:t xml:space="preserve"> </w:t>
+      </w:r>
+      <w:r>
+        <w:rPr>
+          <w:rFonts w:hint="eastAsia"/>
+          <w:szCs w:val="21"/>
+        </w:rPr>
+        <w:t>预测结果在Kaggle上的评分</w:t>
+      </w:r>
+    </w:p>
+    <w:p>
+      <w:pPr>
+        <w:rPr>
+          <w:sz w:val="28"/>
+          <w:szCs w:val="28"/>
+        </w:rPr>
+      </w:pPr>
+      <w:r>
+        <w:rPr>
+          <w:sz w:val="28"/>
+          <w:szCs w:val="28"/>
+        </w:rPr>
+        <w:lastRenderedPageBreak/>
+        <w:tab/>
+      </w:r>
+      <w:r>
+        <w:rPr>
+          <w:rFonts w:hint="eastAsia"/>
+          <w:sz w:val="28"/>
+          <w:szCs w:val="28"/>
+        </w:rPr>
+        <w:t>如图1</w:t>
+      </w:r>
+      <w:r>
+        <w:rPr>
+          <w:sz w:val="28"/>
+          <w:szCs w:val="28"/>
+        </w:rPr>
+        <w:t>4</w:t>
+      </w:r>
+      <w:r>
+        <w:rPr>
+          <w:rFonts w:hint="eastAsia"/>
+          <w:sz w:val="28"/>
+          <w:szCs w:val="28"/>
+        </w:rPr>
+        <w:t>所示的代码展示了将训练好的模型应用于测试集图片，进行预测并得到最终结果导出成csv文件的关键代码。将得到的csv文件上传到Kaggle查看分数，得到如图1</w:t>
+      </w:r>
+      <w:r>
+        <w:rPr>
+          <w:sz w:val="28"/>
+          <w:szCs w:val="28"/>
+        </w:rPr>
+        <w:t>5</w:t>
+      </w:r>
+      <w:r>
+        <w:rPr>
+          <w:rFonts w:hint="eastAsia"/>
+          <w:sz w:val="28"/>
+          <w:szCs w:val="28"/>
+        </w:rPr>
+        <w:t>所示的结果。可以看到在Public</w:t>
+      </w:r>
+      <w:r>
+        <w:rPr>
+          <w:sz w:val="28"/>
+          <w:szCs w:val="28"/>
+        </w:rPr>
+        <w:t xml:space="preserve"> </w:t>
+      </w:r>
+      <w:r>
+        <w:rPr>
+          <w:rFonts w:hint="eastAsia"/>
+          <w:sz w:val="28"/>
+          <w:szCs w:val="28"/>
+        </w:rPr>
+        <w:t>Leaderboard上得分为0</w:t>
+      </w:r>
+      <w:r>
+        <w:rPr>
+          <w:sz w:val="28"/>
+          <w:szCs w:val="28"/>
+        </w:rPr>
+        <w:t>.039</w:t>
+      </w:r>
+      <w:r>
+        <w:rPr>
+          <w:sz w:val="28"/>
+          <w:szCs w:val="28"/>
+        </w:rPr>
+        <w:t>69</w:t>
+      </w:r>
+      <w:r>
+        <w:rPr>
+          <w:rFonts w:hint="eastAsia"/>
+          <w:sz w:val="28"/>
+          <w:szCs w:val="28"/>
+        </w:rPr>
+        <w:t>，低于基准测试模型要求的0</w:t>
+      </w:r>
+      <w:r>
+        <w:rPr>
+          <w:sz w:val="28"/>
+          <w:szCs w:val="28"/>
+        </w:rPr>
+        <w:t>.06127</w:t>
+      </w:r>
+      <w:r>
+        <w:rPr>
+          <w:rFonts w:hint="eastAsia"/>
+          <w:sz w:val="28"/>
+          <w:szCs w:val="28"/>
+        </w:rPr>
+        <w:t>，最终结果比基准模型表现的更好。最终结果确实解决了问题。</w:t>
+      </w:r>
+    </w:p>
+    <w:p>
+      <w:pPr>
+        <w:pStyle w:val="1"/>
+      </w:pPr>
+      <w:r>
+        <w:t>5. 结论</w:t>
+      </w:r>
+    </w:p>
+    <w:p>
+      <w:pPr>
+        <w:pStyle w:val="2"/>
+      </w:pPr>
+      <w:r>
+        <w:t>5.1 结果可视化</w:t>
+      </w:r>
+    </w:p>
+    <w:p>
+      <w:pPr>
+        <w:jc w:val="center"/>
+        <w:rPr>
+          <w:sz w:val="28"/>
+          <w:szCs w:val="28"/>
+        </w:rPr>
+      </w:pPr>
+      <w:r>
+        <w:rPr>
+          <w:noProof/>
+        </w:rPr>
+        <w:drawing>
+          <wp:inline distT="0" distB="0" distL="0" distR="0" wp14:anchorId="5DBBF27B" wp14:editId="0E524D93">
+            <wp:extent cx="4048125" cy="2724150"/>
+            <wp:effectExtent l="0" t="0" r="9525" b="0"/>
+            <wp:docPr id="20" name="图片 20"/>
+            <wp:cNvGraphicFramePr>
+              <a:graphicFrameLocks xmlns:a="http://schemas.openxmlformats.org/drawingml/2006/main" noChangeAspect="1"/>
+            </wp:cNvGraphicFramePr>
+            <a:graphic xmlns:a="http://schemas.openxmlformats.org/drawingml/2006/main">
+              <a:graphicData uri="http://schemas.openxmlformats.org/drawingml/2006/picture">
+                <pic:pic xmlns:pic="http://schemas.openxmlformats.org/drawingml/2006/picture">
+                  <pic:nvPicPr>
+                    <pic:cNvPr id="1" name=""/>
+                    <pic:cNvPicPr/>
+                  </pic:nvPicPr>
+                  <pic:blipFill>
+                    <a:blip r:embed="rId17"/>
+                    <a:stretch>
+                      <a:fillRect/>
+                    </a:stretch>
+                  </pic:blipFill>
+                  <pic:spPr>
+                    <a:xfrm>
+                      <a:off x="0" y="0"/>
+                      <a:ext cx="4048125" cy="2724150"/>
+                    </a:xfrm>
+                    <a:prstGeom prst="rect">
+                      <a:avLst/>
+                    </a:prstGeom>
+                  </pic:spPr>
+                </pic:pic>
+              </a:graphicData>
+            </a:graphic>
+          </wp:inline>
+        </w:drawing>
+      </w:r>
+    </w:p>
+    <w:p>
+      <w:pPr>
+        <w:jc w:val="center"/>
+        <w:rPr>
+          <w:szCs w:val="21"/>
+        </w:rPr>
+      </w:pPr>
+      <w:r>
+        <w:rPr>
+          <w:rFonts w:hint="eastAsia"/>
+          <w:szCs w:val="21"/>
+        </w:rPr>
+        <w:t>图1</w:t>
+      </w:r>
+      <w:r>
+        <w:rPr>
+          <w:szCs w:val="21"/>
+        </w:rPr>
+        <w:t>6</w:t>
+      </w:r>
+      <w:r>
+        <w:rPr>
+          <w:rFonts w:hint="eastAsia"/>
+          <w:szCs w:val="21"/>
+        </w:rPr>
+        <w:t>最终模型的损失函数曲线</w:t>
+      </w:r>
+    </w:p>
+    <w:p>
+      <w:pPr>
+        <w:rPr>
+          <w:sz w:val="28"/>
+          <w:szCs w:val="28"/>
+        </w:rPr>
+      </w:pPr>
+      <w:r>
+        <w:rPr>
+          <w:sz w:val="28"/>
+          <w:szCs w:val="28"/>
+        </w:rPr>
+        <w:tab/>
+      </w:r>
+      <w:r>
+        <w:rPr>
+          <w:rFonts w:hint="eastAsia"/>
+          <w:sz w:val="28"/>
+          <w:szCs w:val="28"/>
+        </w:rPr>
+        <w:t>图1</w:t>
+      </w:r>
+      <w:r>
+        <w:rPr>
+          <w:sz w:val="28"/>
+          <w:szCs w:val="28"/>
+        </w:rPr>
+        <w:t>6</w:t>
+      </w:r>
+      <w:r>
+        <w:rPr>
+          <w:rFonts w:hint="eastAsia"/>
+          <w:sz w:val="28"/>
+          <w:szCs w:val="28"/>
+        </w:rPr>
+        <w:t>再次展示了最终模型的损失函数曲线。要做好这个项目，需要强调的是模型的调优。然而调优并不是漫无目的的，需要有一个指标来指导调优的过程。我们最关心的是模型的泛化性能，</w:t>
+      </w:r>
+      <w:r>
+        <w:rPr>
+          <w:rFonts w:hint="eastAsia"/>
+          <w:sz w:val="28"/>
+          <w:szCs w:val="28"/>
+        </w:rPr>
+        <w:t>即</w:t>
+      </w:r>
+      <w:r>
+        <w:rPr>
+          <w:rFonts w:hint="eastAsia"/>
+          <w:sz w:val="28"/>
+          <w:szCs w:val="28"/>
+        </w:rPr>
+        <w:t>离开了训练集和验证集，面对从未见过的</w:t>
+      </w:r>
+      <w:r>
+        <w:rPr>
+          <w:rFonts w:hint="eastAsia"/>
+          <w:sz w:val="28"/>
+          <w:szCs w:val="28"/>
+        </w:rPr>
+        <w:t>图片，模型是不是能保持较高的预测准确率。因此要避免欠拟合和过拟合问题。损失函数曲线</w:t>
+      </w:r>
+      <w:r>
+        <w:rPr>
+          <w:rFonts w:hint="eastAsia"/>
+          <w:sz w:val="28"/>
+          <w:szCs w:val="28"/>
+        </w:rPr>
+        <w:lastRenderedPageBreak/>
+        <w:t>正是观察模型表现的重要工具。如果在训练过程中，验证</w:t>
+      </w:r>
+      <w:proofErr w:type="gramStart"/>
+      <w:r>
+        <w:rPr>
+          <w:rFonts w:hint="eastAsia"/>
+          <w:sz w:val="28"/>
+          <w:szCs w:val="28"/>
+        </w:rPr>
+        <w:t>集损失</w:t>
+      </w:r>
+      <w:proofErr w:type="gramEnd"/>
+      <w:r>
+        <w:rPr>
+          <w:rFonts w:hint="eastAsia"/>
+          <w:sz w:val="28"/>
+          <w:szCs w:val="28"/>
+        </w:rPr>
+        <w:t>还在下降，那就说明还有优化的空间，那么需要增加模型复杂度或多训练几代；如果验证集损失函数还在上升，说明出现过拟合，需要通过正则</w:t>
+      </w:r>
+      <w:proofErr w:type="gramStart"/>
+      <w:r>
+        <w:rPr>
+          <w:rFonts w:hint="eastAsia"/>
+          <w:sz w:val="28"/>
+          <w:szCs w:val="28"/>
+        </w:rPr>
+        <w:t>化或者</w:t>
+      </w:r>
+      <w:proofErr w:type="gramEnd"/>
+      <w:r>
+        <w:rPr>
+          <w:sz w:val="28"/>
+          <w:szCs w:val="28"/>
+        </w:rPr>
+        <w:t>Dropout</w:t>
+      </w:r>
+      <w:r>
+        <w:rPr>
+          <w:rFonts w:hint="eastAsia"/>
+          <w:sz w:val="28"/>
+          <w:szCs w:val="28"/>
+        </w:rPr>
+        <w:t>等策略防止过拟合；如果验证集的损失函数呈锯齿形震荡，说明学习率过大，收敛不到最优参数，需要适当减小学习率；如果训练集和验证</w:t>
+      </w:r>
+      <w:proofErr w:type="gramStart"/>
+      <w:r>
+        <w:rPr>
+          <w:rFonts w:hint="eastAsia"/>
+          <w:sz w:val="28"/>
+          <w:szCs w:val="28"/>
+        </w:rPr>
+        <w:t>集损失</w:t>
+      </w:r>
+      <w:proofErr w:type="gramEnd"/>
+      <w:r>
+        <w:rPr>
+          <w:rFonts w:hint="eastAsia"/>
+          <w:sz w:val="28"/>
+          <w:szCs w:val="28"/>
+        </w:rPr>
+        <w:t>基本稳定在一个</w:t>
+      </w:r>
+      <w:proofErr w:type="gramStart"/>
+      <w:r>
+        <w:rPr>
+          <w:rFonts w:hint="eastAsia"/>
+          <w:sz w:val="28"/>
+          <w:szCs w:val="28"/>
+        </w:rPr>
+        <w:t>较低</w:t>
+      </w:r>
+      <w:proofErr w:type="gramEnd"/>
+      <w:r>
+        <w:rPr>
+          <w:rFonts w:hint="eastAsia"/>
+          <w:sz w:val="28"/>
+          <w:szCs w:val="28"/>
+        </w:rPr>
+        <w:t>值位置，说明已经得到了一个较好的模型，可以酌情减少训练代数。我就是通过这样的方法来制定调参策略和选定最终模型的。</w:t>
+      </w:r>
+    </w:p>
+    <w:p>
+      <w:pPr>
+        <w:jc w:val="center"/>
+        <w:rPr>
+          <w:sz w:val="28"/>
+          <w:szCs w:val="28"/>
+        </w:rPr>
+      </w:pPr>
+      <w:r>
+        <w:rPr>
+          <w:noProof/>
+        </w:rPr>
+        <w:drawing>
+          <wp:inline distT="0" distB="0" distL="0" distR="0" wp14:anchorId="7C6A3317" wp14:editId="1136E93A">
+            <wp:extent cx="1085850" cy="3143250"/>
+            <wp:effectExtent l="0" t="0" r="0" b="0"/>
+            <wp:docPr id="17" name="图片 17"/>
+            <wp:cNvGraphicFramePr>
+              <a:graphicFrameLocks xmlns:a="http://schemas.openxmlformats.org/drawingml/2006/main" noChangeAspect="1"/>
+            </wp:cNvGraphicFramePr>
+            <a:graphic xmlns:a="http://schemas.openxmlformats.org/drawingml/2006/main">
+              <a:graphicData uri="http://schemas.openxmlformats.org/drawingml/2006/picture">
+                <pic:pic xmlns:pic="http://schemas.openxmlformats.org/drawingml/2006/picture">
+                  <pic:nvPicPr>
+                    <pic:cNvPr id="1" name=""/>
+                    <pic:cNvPicPr/>
+                  </pic:nvPicPr>
+                  <pic:blipFill>
+                    <a:blip r:embed="rId20"/>
+                    <a:stretch>
+                      <a:fillRect/>
+                    </a:stretch>
+                  </pic:blipFill>
+                  <pic:spPr>
+                    <a:xfrm>
+                      <a:off x="0" y="0"/>
                       <a:ext cx="1085850" cy="3143250"/>
                     </a:xfrm>
                     <a:prstGeom prst="rect">
@@ -4090,13 +4611,19 @@
         <w:rPr>
           <w:szCs w:val="21"/>
         </w:rPr>
-        <w:t xml:space="preserve">6 </w:t>
-      </w:r>
-      <w:r>
-        <w:rPr>
-          <w:rFonts w:hint="eastAsia"/>
+        <w:t>7</w:t>
+      </w:r>
+      <w:r>
+        <w:rPr>
           <w:szCs w:val="21"/>
         </w:rPr>
+        <w:t xml:space="preserve"> </w:t>
+      </w:r>
+      <w:r>
+        <w:rPr>
+          <w:rFonts w:hint="eastAsia"/>
+          <w:szCs w:val="21"/>
+        </w:rPr>
         <w:t>限制置信度后的预测概率值</w:t>
       </w:r>
     </w:p>
@@ -4237,14 +4764,23 @@
           <w:sz w:val="28"/>
           <w:szCs w:val="28"/>
         </w:rPr>
-        <w:t>之间，如图1</w:t>
-      </w:r>
-      <w:r>
-        <w:rPr>
-          <w:sz w:val="28"/>
-          <w:szCs w:val="28"/>
-        </w:rPr>
-        <w:t>6</w:t>
+        <w:t>之</w:t>
+      </w:r>
+      <w:r>
+        <w:rPr>
+          <w:rFonts w:hint="eastAsia"/>
+          <w:sz w:val="28"/>
+          <w:szCs w:val="28"/>
+        </w:rPr>
+        <w:lastRenderedPageBreak/>
+        <w:t>间，如图1</w:t>
+      </w:r>
+      <w:r>
+        <w:rPr>
+          <w:sz w:val="28"/>
+          <w:szCs w:val="28"/>
+        </w:rPr>
+        <w:t>7</w:t>
       </w:r>
       <w:r>
         <w:rPr>
@@ -4260,8 +4796,290 @@
         <w:pStyle w:val="2"/>
       </w:pPr>
       <w:r>
+        <w:t>5.2 思考</w:t>
+      </w:r>
+    </w:p>
+    <w:p>
+      <w:pPr>
+        <w:rPr>
+          <w:sz w:val="28"/>
+          <w:szCs w:val="28"/>
+        </w:rPr>
+      </w:pPr>
+      <w:r>
+        <w:rPr>
+          <w:sz w:val="28"/>
+          <w:szCs w:val="28"/>
+        </w:rPr>
+        <w:tab/>
+      </w:r>
+      <w:r>
+        <w:rPr>
+          <w:rFonts w:hint="eastAsia"/>
+          <w:sz w:val="28"/>
+          <w:szCs w:val="28"/>
+        </w:rPr>
+        <w:t>总的来说，整个项目的流程分为</w:t>
+      </w:r>
+      <w:r>
+        <w:rPr>
+          <w:rFonts w:hint="eastAsia"/>
+          <w:sz w:val="28"/>
+          <w:szCs w:val="28"/>
+        </w:rPr>
+        <w:t>4个部分：数据探索，数据预处理，模型训练和模型优化。</w:t>
+      </w:r>
+    </w:p>
+    <w:p>
+      <w:pPr>
+        <w:rPr>
+          <w:sz w:val="28"/>
+          <w:szCs w:val="28"/>
+        </w:rPr>
+      </w:pPr>
+      <w:r>
+        <w:rPr>
+          <w:sz w:val="28"/>
+          <w:szCs w:val="28"/>
+        </w:rPr>
+        <w:tab/>
+      </w:r>
+      <w:r>
+        <w:rPr>
+          <w:rFonts w:hint="eastAsia"/>
+          <w:sz w:val="28"/>
+          <w:szCs w:val="28"/>
+        </w:rPr>
+        <w:t>作为机器学习工程师，首先要熟悉项目提供的数据集，对它进行基本的探索，就本项目而言，应该大致浏览一遍提供的图片，统计一下猫和狗的图片数量分别有多少，进而发现一些可能影响模型性能的异常值图片。</w:t>
+      </w:r>
+    </w:p>
+    <w:p>
+      <w:pPr>
+        <w:rPr>
+          <w:sz w:val="28"/>
+          <w:szCs w:val="28"/>
+        </w:rPr>
+      </w:pPr>
+      <w:r>
+        <w:rPr>
+          <w:sz w:val="28"/>
+          <w:szCs w:val="28"/>
+        </w:rPr>
+        <w:tab/>
+      </w:r>
+      <w:r>
+        <w:rPr>
+          <w:rFonts w:hint="eastAsia"/>
+          <w:sz w:val="28"/>
+          <w:szCs w:val="28"/>
+        </w:rPr>
+        <w:t>其次，对数据进行预处理，选取合适的Top值，采用ImageNet</w:t>
+      </w:r>
+      <w:proofErr w:type="gramStart"/>
+      <w:r>
+        <w:rPr>
+          <w:rFonts w:hint="eastAsia"/>
+          <w:sz w:val="28"/>
+          <w:szCs w:val="28"/>
+        </w:rPr>
+        <w:t>预训练</w:t>
+      </w:r>
+      <w:proofErr w:type="gramEnd"/>
+      <w:r>
+        <w:rPr>
+          <w:rFonts w:hint="eastAsia"/>
+          <w:sz w:val="28"/>
+          <w:szCs w:val="28"/>
+        </w:rPr>
+        <w:t>过的4种模型对训练集图片进行检测，从检测出的结果中找出非猫非狗的图片删除掉。</w:t>
+      </w:r>
+    </w:p>
+    <w:p>
+      <w:pPr>
+        <w:rPr>
+          <w:sz w:val="28"/>
+          <w:szCs w:val="28"/>
+        </w:rPr>
+      </w:pPr>
+      <w:r>
+        <w:rPr>
+          <w:sz w:val="28"/>
+          <w:szCs w:val="28"/>
+        </w:rPr>
+        <w:tab/>
+      </w:r>
+      <w:r>
+        <w:rPr>
+          <w:rFonts w:hint="eastAsia"/>
+          <w:sz w:val="28"/>
+          <w:szCs w:val="28"/>
+        </w:rPr>
+        <w:t>然后就是模型的训练，还是采用ImageNet</w:t>
+      </w:r>
+      <w:proofErr w:type="gramStart"/>
+      <w:r>
+        <w:rPr>
+          <w:rFonts w:hint="eastAsia"/>
+          <w:sz w:val="28"/>
+          <w:szCs w:val="28"/>
+        </w:rPr>
+        <w:t>预训练</w:t>
+      </w:r>
+      <w:proofErr w:type="gramEnd"/>
+      <w:r>
+        <w:rPr>
+          <w:rFonts w:hint="eastAsia"/>
+          <w:sz w:val="28"/>
+          <w:szCs w:val="28"/>
+        </w:rPr>
+        <w:t>模型，去掉它们的全连接层，把它们变为特征选择器，对训练集进行预测，导出特征向量，利用4种模型得到的特征向量进行融合，然后根据问题构建自己的全连接层，直接使用特征向量作为输入进行训练，绘制模型的损失函数曲线。</w:t>
+      </w:r>
+    </w:p>
+    <w:p>
+      <w:pPr>
+        <w:rPr>
+          <w:sz w:val="28"/>
+          <w:szCs w:val="28"/>
+        </w:rPr>
+      </w:pPr>
+      <w:r>
+        <w:rPr>
+          <w:sz w:val="28"/>
+          <w:szCs w:val="28"/>
+        </w:rPr>
+        <w:tab/>
+      </w:r>
+      <w:r>
+        <w:rPr>
+          <w:rFonts w:hint="eastAsia"/>
+          <w:sz w:val="28"/>
+          <w:szCs w:val="28"/>
+        </w:rPr>
+        <w:t>最后就是根据损失函数曲线</w:t>
+      </w:r>
+      <w:proofErr w:type="gramStart"/>
+      <w:r>
+        <w:rPr>
+          <w:rFonts w:hint="eastAsia"/>
+          <w:sz w:val="28"/>
+          <w:szCs w:val="28"/>
+        </w:rPr>
+        <w:t>进行调参和</w:t>
+      </w:r>
+      <w:proofErr w:type="gramEnd"/>
+      <w:r>
+        <w:rPr>
+          <w:rFonts w:hint="eastAsia"/>
+          <w:sz w:val="28"/>
+          <w:szCs w:val="28"/>
+        </w:rPr>
+        <w:t>优化，用优化的模型预测测试</w:t>
+      </w:r>
+      <w:proofErr w:type="gramStart"/>
+      <w:r>
+        <w:rPr>
+          <w:rFonts w:hint="eastAsia"/>
+          <w:sz w:val="28"/>
+          <w:szCs w:val="28"/>
+        </w:rPr>
+        <w:t>集得</w:t>
+      </w:r>
+      <w:proofErr w:type="gramEnd"/>
+      <w:r>
+        <w:rPr>
+          <w:rFonts w:hint="eastAsia"/>
+          <w:sz w:val="28"/>
+          <w:szCs w:val="28"/>
+        </w:rPr>
+        <w:t>到结果，上传Kaggle查看最终得分</w:t>
+      </w:r>
+      <w:r>
+        <w:rPr>
+          <w:rFonts w:hint="eastAsia"/>
+          <w:sz w:val="28"/>
+          <w:szCs w:val="28"/>
+        </w:rPr>
+        <w:t>，评估是否超过基准模型。</w:t>
+      </w:r>
+    </w:p>
+    <w:p>
+      <w:pPr>
+        <w:rPr>
+          <w:sz w:val="28"/>
+          <w:szCs w:val="28"/>
+        </w:rPr>
+      </w:pPr>
+      <w:r>
+        <w:rPr>
+          <w:sz w:val="28"/>
+          <w:szCs w:val="28"/>
+        </w:rPr>
+        <w:tab/>
+      </w:r>
+      <w:r>
+        <w:rPr>
+          <w:rFonts w:hint="eastAsia"/>
+          <w:sz w:val="28"/>
+          <w:szCs w:val="28"/>
+        </w:rPr>
+        <w:t>项目中一个比较困难的地方是数据预处理，一开始我发现训练集的有些图片是人类，想使用OpenCV中训练好的人脸检测模型来识</w:t>
+      </w:r>
+      <w:r>
+        <w:rPr>
+          <w:rFonts w:hint="eastAsia"/>
+          <w:sz w:val="28"/>
+          <w:szCs w:val="28"/>
+        </w:rPr>
         <w:lastRenderedPageBreak/>
-        <w:t>5.2 思考</w:t>
+        <w:t>别异常值，后来发现有些图片是人类抱着猫和狗的图片，因此这种方案不会起到很好效果，后来通过查资料发现更好的方法就是通过</w:t>
+      </w:r>
+      <w:proofErr w:type="gramStart"/>
+      <w:r>
+        <w:rPr>
+          <w:rFonts w:hint="eastAsia"/>
+          <w:sz w:val="28"/>
+          <w:szCs w:val="28"/>
+        </w:rPr>
+        <w:t>预训练</w:t>
+      </w:r>
+      <w:proofErr w:type="gramEnd"/>
+      <w:r>
+        <w:rPr>
+          <w:rFonts w:hint="eastAsia"/>
+          <w:sz w:val="28"/>
+          <w:szCs w:val="28"/>
+        </w:rPr>
+        <w:t>模型来检测异常值，因为ImageNet的1</w:t>
+      </w:r>
+      <w:r>
+        <w:rPr>
+          <w:sz w:val="28"/>
+          <w:szCs w:val="28"/>
+        </w:rPr>
+        <w:t>000</w:t>
+      </w:r>
+      <w:r>
+        <w:rPr>
+          <w:rFonts w:hint="eastAsia"/>
+          <w:sz w:val="28"/>
+          <w:szCs w:val="28"/>
+        </w:rPr>
+        <w:t>种分类中本来就有猫和狗，只要选好合适的Top值就行。最后采用这种方法完成了数据预处理的任务。项目中另一个比较困难的地方就是导出特征向量的环节，一开始我写错了steps参数，导致训练非常慢，要好几个小时，后来修改了这个bug后训练就非常快，4个模型加起来不到</w:t>
+      </w:r>
+      <w:r>
+        <w:rPr>
+          <w:sz w:val="28"/>
+          <w:szCs w:val="28"/>
+        </w:rPr>
+        <w:t>30</w:t>
+      </w:r>
+      <w:r>
+        <w:rPr>
+          <w:rFonts w:hint="eastAsia"/>
+          <w:sz w:val="28"/>
+          <w:szCs w:val="28"/>
+        </w:rPr>
+        <w:t>分钟。我还专门去查了相关资料，看深度学习是怎么做到模型融合的，结果发现只要将导出的特征向量结合（concatenate）在一起即可 ，没有想的那么复杂。</w:t>
       </w:r>
     </w:p>
     <w:p>
@@ -4284,15 +5102,126 @@
           <w:sz w:val="28"/>
           <w:szCs w:val="28"/>
         </w:rPr>
-        <w:t>总的来说，整个项目的流程分为</w:t>
-      </w:r>
-      <w:r>
-        <w:rPr>
-          <w:rFonts w:hint="eastAsia"/>
-          <w:sz w:val="28"/>
-          <w:szCs w:val="28"/>
-        </w:rPr>
-        <w:t>4个部分：数据探索，数据预处理，模型训练和模型优化。</w:t>
+        <w:t>项目中比较有意思的地方是</w:t>
+      </w:r>
+      <w:r>
+        <w:rPr>
+          <w:rFonts w:hint="eastAsia"/>
+          <w:sz w:val="28"/>
+          <w:szCs w:val="28"/>
+        </w:rPr>
+        <w:t>模型</w:t>
+      </w:r>
+      <w:proofErr w:type="gramStart"/>
+      <w:r>
+        <w:rPr>
+          <w:rFonts w:hint="eastAsia"/>
+          <w:sz w:val="28"/>
+          <w:szCs w:val="28"/>
+        </w:rPr>
+        <w:t>的调参和</w:t>
+      </w:r>
+      <w:proofErr w:type="gramEnd"/>
+      <w:r>
+        <w:rPr>
+          <w:rFonts w:hint="eastAsia"/>
+          <w:sz w:val="28"/>
+          <w:szCs w:val="28"/>
+        </w:rPr>
+        <w:t>优化，这完全是以损失函数图像为导向的，通过观察函数曲线，制定优化策略各个击破，首先解决过拟合问题，然后解决震荡问题，最后看着不断变化的曲线表明模型正朝着更优化的方向发展，是一件很有成就感的事情。最终得到的模型符合我当初的期望，从训练结果来看，它在验证集上准确率最高达到了9</w:t>
+      </w:r>
+      <w:r>
+        <w:rPr>
+          <w:sz w:val="28"/>
+          <w:szCs w:val="28"/>
+        </w:rPr>
+        <w:t>9.56</w:t>
+      </w:r>
+      <w:r>
+        <w:rPr>
+          <w:rFonts w:hint="eastAsia"/>
+          <w:sz w:val="28"/>
+          <w:szCs w:val="28"/>
+        </w:rPr>
+        <w:t>%，且对于测试集中的1</w:t>
+      </w:r>
+      <w:r>
+        <w:rPr>
+          <w:sz w:val="28"/>
+          <w:szCs w:val="28"/>
+        </w:rPr>
+        <w:t>2500</w:t>
+      </w:r>
+      <w:r>
+        <w:rPr>
+          <w:rFonts w:hint="eastAsia"/>
+          <w:sz w:val="28"/>
+          <w:szCs w:val="28"/>
+        </w:rPr>
+        <w:t>张图片而言，它得到的</w:t>
+      </w:r>
+      <w:proofErr w:type="spellStart"/>
+      <w:r>
+        <w:rPr>
+          <w:rFonts w:hint="eastAsia"/>
+          <w:sz w:val="28"/>
+          <w:szCs w:val="28"/>
+        </w:rPr>
+        <w:t>LogLoss</w:t>
+      </w:r>
+      <w:proofErr w:type="spellEnd"/>
+      <w:r>
+        <w:rPr>
+          <w:rFonts w:hint="eastAsia"/>
+          <w:sz w:val="28"/>
+          <w:szCs w:val="28"/>
+        </w:rPr>
+        <w:t>为</w:t>
+      </w:r>
+      <w:r>
+        <w:rPr>
+          <w:sz w:val="28"/>
+          <w:szCs w:val="28"/>
+        </w:rPr>
+        <w:t>0.039</w:t>
+      </w:r>
+      <w:r>
+        <w:rPr>
+          <w:sz w:val="28"/>
+          <w:szCs w:val="28"/>
+        </w:rPr>
+        <w:t>69</w:t>
+      </w:r>
+      <w:r>
+        <w:rPr>
+          <w:rFonts w:hint="eastAsia"/>
+          <w:sz w:val="28"/>
+          <w:szCs w:val="28"/>
+        </w:rPr>
+        <w:t>，远低于基准测试模型要求的</w:t>
+      </w:r>
+      <w:r>
+        <w:rPr>
+          <w:sz w:val="28"/>
+          <w:szCs w:val="28"/>
+        </w:rPr>
+        <w:t>0.06127</w:t>
+      </w:r>
+      <w:r>
+        <w:rPr>
+          <w:rFonts w:hint="eastAsia"/>
+          <w:sz w:val="28"/>
+          <w:szCs w:val="28"/>
+        </w:rPr>
+        <w:t>。它可以在通用场景中解决问题。</w:t>
+      </w:r>
+    </w:p>
+    <w:p>
+      <w:pPr>
+        <w:pStyle w:val="2"/>
+      </w:pPr>
+      <w:r>
+        <w:t>5.3 后续改进</w:t>
       </w:r>
     </w:p>
     <w:p>
@@ -4315,30 +5244,42 @@
           <w:sz w:val="28"/>
           <w:szCs w:val="28"/>
         </w:rPr>
-        <w:t>作为机器学习工程师，首先要熟悉项目提供的数据集，对它进行基本的探索，就本项目而言，应该大致浏览一遍提供的图片，统计一下猫和狗的图片数量分别有多少，进而发现一些可能影响模型性能的异常值图片。</w:t>
-      </w:r>
-    </w:p>
-    <w:p>
-      <w:pPr>
-        <w:rPr>
-          <w:sz w:val="28"/>
-          <w:szCs w:val="28"/>
-        </w:rPr>
-      </w:pPr>
-      <w:r>
-        <w:rPr>
-          <w:sz w:val="28"/>
-          <w:szCs w:val="28"/>
-        </w:rPr>
-        <w:tab/>
-      </w:r>
-      <w:r>
-        <w:rPr>
-          <w:rFonts w:hint="eastAsia"/>
-          <w:sz w:val="28"/>
-          <w:szCs w:val="28"/>
-        </w:rPr>
-        <w:t>其次，对数据进行预处理，选取合适的Top值，采用ImageNet</w:t>
+        <w:t>可以从“数据增强”的角度考虑对模型进行改进，即在</w:t>
+      </w:r>
+      <w:proofErr w:type="spellStart"/>
+      <w:r>
+        <w:rPr>
+          <w:rFonts w:hint="eastAsia"/>
+          <w:sz w:val="28"/>
+          <w:szCs w:val="28"/>
+        </w:rPr>
+        <w:t>ImageDataGenerator</w:t>
+      </w:r>
+      <w:proofErr w:type="spellEnd"/>
+      <w:r>
+        <w:rPr>
+          <w:rFonts w:hint="eastAsia"/>
+          <w:sz w:val="28"/>
+          <w:szCs w:val="28"/>
+        </w:rPr>
+        <w:t>上下功夫，对图片进行各种翻转，裁剪，缩放</w:t>
+      </w:r>
+      <w:r>
+        <w:rPr>
+          <w:rFonts w:hint="eastAsia"/>
+          <w:sz w:val="28"/>
+          <w:szCs w:val="28"/>
+        </w:rPr>
+        <w:lastRenderedPageBreak/>
+        <w:t>和调节，增大训练集的样本量，使模型得到更充分的训练</w:t>
+      </w:r>
+      <w:r>
+        <w:rPr>
+          <w:rFonts w:hint="eastAsia"/>
+          <w:sz w:val="28"/>
+          <w:szCs w:val="28"/>
+        </w:rPr>
+        <w:t>；也可以进一步加入更多的</w:t>
       </w:r>
       <w:proofErr w:type="gramStart"/>
       <w:r>
@@ -4356,30 +5297,7 @@
           <w:sz w:val="28"/>
           <w:szCs w:val="28"/>
         </w:rPr>
-        <w:t>过的4种模型对训练集图片进行检测，从检测出的结果中找出非猫非狗的图片删除掉。</w:t>
-      </w:r>
-    </w:p>
-    <w:p>
-      <w:pPr>
-        <w:rPr>
-          <w:sz w:val="28"/>
-          <w:szCs w:val="28"/>
-        </w:rPr>
-      </w:pPr>
-      <w:r>
-        <w:rPr>
-          <w:sz w:val="28"/>
-          <w:szCs w:val="28"/>
-        </w:rPr>
-        <w:tab/>
-      </w:r>
-      <w:r>
-        <w:rPr>
-          <w:rFonts w:hint="eastAsia"/>
-          <w:sz w:val="28"/>
-          <w:szCs w:val="28"/>
-        </w:rPr>
-        <w:t>然后就是模型的训练，还是采用ImageNet</w:t>
+        <w:t>模型，导出更多的特征向量，这就相当于从不同的角度</w:t>
       </w:r>
       <w:proofErr w:type="gramStart"/>
       <w:r>
@@ -4388,7 +5306,7 @@
           <w:sz w:val="28"/>
           <w:szCs w:val="28"/>
         </w:rPr>
-        <w:t>预训练</w:t>
+        <w:t>做特</w:t>
       </w:r>
       <w:proofErr w:type="gramEnd"/>
       <w:r>
@@ -4397,375 +5315,402 @@
           <w:sz w:val="28"/>
           <w:szCs w:val="28"/>
         </w:rPr>
-        <w:t>模型，去掉它们的全连接层，把它们变为特征选择器，对训练集进行预测，导出特征向量，利用4种模型得到的特征向量进行融合，然后根据问题构建自己的全连接层，直接使用特征向量作为输入进行训练，绘制模型的损失函数曲线。</w:t>
-      </w:r>
-    </w:p>
-    <w:p>
-      <w:pPr>
-        <w:rPr>
-          <w:sz w:val="28"/>
-          <w:szCs w:val="28"/>
-        </w:rPr>
-      </w:pPr>
-      <w:r>
-        <w:rPr>
-          <w:sz w:val="28"/>
-          <w:szCs w:val="28"/>
-        </w:rPr>
-        <w:tab/>
-      </w:r>
-      <w:r>
-        <w:rPr>
-          <w:rFonts w:hint="eastAsia"/>
-          <w:sz w:val="28"/>
-          <w:szCs w:val="28"/>
-        </w:rPr>
-        <w:t>最后就是根据损失函数曲线</w:t>
-      </w:r>
-      <w:proofErr w:type="gramStart"/>
-      <w:r>
-        <w:rPr>
-          <w:rFonts w:hint="eastAsia"/>
-          <w:sz w:val="28"/>
-          <w:szCs w:val="28"/>
-        </w:rPr>
-        <w:t>进行调参和</w:t>
-      </w:r>
-      <w:proofErr w:type="gramEnd"/>
-      <w:r>
-        <w:rPr>
-          <w:rFonts w:hint="eastAsia"/>
-          <w:sz w:val="28"/>
-          <w:szCs w:val="28"/>
-        </w:rPr>
-        <w:t>优化，用优化的模型预测测试</w:t>
-      </w:r>
-      <w:proofErr w:type="gramStart"/>
-      <w:r>
-        <w:rPr>
-          <w:rFonts w:hint="eastAsia"/>
-          <w:sz w:val="28"/>
-          <w:szCs w:val="28"/>
-        </w:rPr>
-        <w:t>集得</w:t>
-      </w:r>
-      <w:proofErr w:type="gramEnd"/>
-      <w:r>
-        <w:rPr>
-          <w:rFonts w:hint="eastAsia"/>
-          <w:sz w:val="28"/>
-          <w:szCs w:val="28"/>
-        </w:rPr>
-        <w:t>到结果，上传Kaggle查看最终得分</w:t>
-      </w:r>
-      <w:r>
-        <w:rPr>
-          <w:rFonts w:hint="eastAsia"/>
-          <w:sz w:val="28"/>
-          <w:szCs w:val="28"/>
-        </w:rPr>
-        <w:t>，评估是否超过基准模型。</w:t>
-      </w:r>
-    </w:p>
-    <w:p>
-      <w:pPr>
-        <w:rPr>
-          <w:sz w:val="28"/>
-          <w:szCs w:val="28"/>
-        </w:rPr>
-      </w:pPr>
-      <w:r>
-        <w:rPr>
-          <w:sz w:val="28"/>
-          <w:szCs w:val="28"/>
-        </w:rPr>
-        <w:tab/>
-      </w:r>
-      <w:r>
-        <w:rPr>
-          <w:rFonts w:hint="eastAsia"/>
-          <w:sz w:val="28"/>
-          <w:szCs w:val="28"/>
-        </w:rPr>
-        <w:t>项目中一个比较困难的地方是数据预处理，一开始我发现训练集的有些图片是人类，想使用OpenCV中训练好的人脸检测模型来识别异常值，后来发现有些图片是人类抱着猫和狗的图片，因此这种方案不会起到很好效果，后来通过查资料发现更好的方法就是通过</w:t>
-      </w:r>
-      <w:proofErr w:type="gramStart"/>
-      <w:r>
-        <w:rPr>
-          <w:rFonts w:hint="eastAsia"/>
-          <w:sz w:val="28"/>
-          <w:szCs w:val="28"/>
-        </w:rPr>
-        <w:lastRenderedPageBreak/>
-        <w:t>预训练</w:t>
-      </w:r>
-      <w:proofErr w:type="gramEnd"/>
-      <w:r>
-        <w:rPr>
-          <w:rFonts w:hint="eastAsia"/>
-          <w:sz w:val="28"/>
-          <w:szCs w:val="28"/>
-        </w:rPr>
-        <w:t>模型来检测异常值，因为ImageNet的1</w:t>
-      </w:r>
-      <w:r>
-        <w:rPr>
-          <w:sz w:val="28"/>
-          <w:szCs w:val="28"/>
-        </w:rPr>
-        <w:t>000</w:t>
-      </w:r>
-      <w:r>
-        <w:rPr>
-          <w:rFonts w:hint="eastAsia"/>
-          <w:sz w:val="28"/>
-          <w:szCs w:val="28"/>
-        </w:rPr>
-        <w:t>种分类中本来就有猫和狗，只要选好合适的Top值就行。最后采用这种方法完成了数据预处理的任务。项目中另一个比较困难的地方就是导出特征向量的环节，一开始我写错了steps参数，导致训练非常慢，要好几个小时，后来修改了这个bug后训练就非常快，4个模型加起来不到</w:t>
-      </w:r>
-      <w:r>
-        <w:rPr>
-          <w:sz w:val="28"/>
-          <w:szCs w:val="28"/>
-        </w:rPr>
-        <w:t>30</w:t>
-      </w:r>
-      <w:r>
-        <w:rPr>
-          <w:rFonts w:hint="eastAsia"/>
-          <w:sz w:val="28"/>
-          <w:szCs w:val="28"/>
-        </w:rPr>
-        <w:t>分钟。我还专门去查了相关资料，看深度学习是怎么做到模型融合的，结果发现只要将导出的特征向量结合（concatenate）在一起即可 ，没有想的那么复杂。</w:t>
-      </w:r>
-    </w:p>
-    <w:p>
-      <w:pPr>
-        <w:rPr>
-          <w:sz w:val="28"/>
-          <w:szCs w:val="28"/>
-        </w:rPr>
-      </w:pPr>
-      <w:r>
-        <w:rPr>
-          <w:sz w:val="28"/>
-          <w:szCs w:val="28"/>
-        </w:rPr>
-        <w:tab/>
-      </w:r>
-      <w:r>
-        <w:rPr>
-          <w:rFonts w:hint="eastAsia"/>
-          <w:sz w:val="28"/>
-          <w:szCs w:val="28"/>
-        </w:rPr>
-        <w:t>项目中比较有意思的地方是</w:t>
-      </w:r>
-      <w:r>
-        <w:rPr>
-          <w:rFonts w:hint="eastAsia"/>
-          <w:sz w:val="28"/>
-          <w:szCs w:val="28"/>
-        </w:rPr>
-        <w:t>模型</w:t>
-      </w:r>
-      <w:proofErr w:type="gramStart"/>
-      <w:r>
-        <w:rPr>
-          <w:rFonts w:hint="eastAsia"/>
-          <w:sz w:val="28"/>
-          <w:szCs w:val="28"/>
-        </w:rPr>
-        <w:t>的调参和</w:t>
-      </w:r>
-      <w:proofErr w:type="gramEnd"/>
-      <w:r>
-        <w:rPr>
-          <w:rFonts w:hint="eastAsia"/>
-          <w:sz w:val="28"/>
-          <w:szCs w:val="28"/>
-        </w:rPr>
-        <w:t>优化，这完全是以损失函数图像为导向的，通过观察函数曲线，制定优化策略各个击破，首先解决过拟合问题，然后解决震荡问题，最后看着不断变化的曲线表明模型正朝着更优化的方向发展，是一件很有成就感的事情。最终得到的模型符合我当初的期望，从训练结果来看，它在验证集上准确率最高达到了9</w:t>
-      </w:r>
-      <w:r>
-        <w:rPr>
-          <w:sz w:val="28"/>
-          <w:szCs w:val="28"/>
-        </w:rPr>
-        <w:t>9.56</w:t>
-      </w:r>
-      <w:r>
-        <w:rPr>
-          <w:rFonts w:hint="eastAsia"/>
-          <w:sz w:val="28"/>
-          <w:szCs w:val="28"/>
-        </w:rPr>
-        <w:t>%，且对于测试集中的1</w:t>
-      </w:r>
-      <w:r>
-        <w:rPr>
-          <w:sz w:val="28"/>
-          <w:szCs w:val="28"/>
-        </w:rPr>
-        <w:t>2500</w:t>
-      </w:r>
-      <w:r>
-        <w:rPr>
-          <w:rFonts w:hint="eastAsia"/>
-          <w:sz w:val="28"/>
-          <w:szCs w:val="28"/>
-        </w:rPr>
-        <w:t>张图片而言，它得到的</w:t>
+        <w:t>征工程，然后进行融合，博采众长。这两种方法都能从某种程度上进一步提高预测准确度和模型的鲁棒性。因此以我得到的最终模型为新基准，我认为还有更多更好的解决方案。</w:t>
+      </w:r>
+    </w:p>
+    <w:p>
+      <w:pPr>
+        <w:pStyle w:val="1"/>
+      </w:pPr>
+      <w:r>
+        <w:rPr>
+          <w:rFonts w:hint="eastAsia"/>
+        </w:rPr>
+        <w:t>6.</w:t>
+      </w:r>
+      <w:r>
+        <w:rPr>
+          <w:rFonts w:hint="eastAsia"/>
+        </w:rPr>
+        <w:t xml:space="preserve"> 参考文献</w:t>
+      </w:r>
+    </w:p>
+    <w:p>
+      <w:pPr>
+        <w:rPr>
+          <w:sz w:val="28"/>
+          <w:szCs w:val="28"/>
+        </w:rPr>
+      </w:pPr>
+      <w:r>
+        <w:rPr>
+          <w:sz w:val="28"/>
+          <w:szCs w:val="28"/>
+        </w:rPr>
+        <w:t xml:space="preserve"> </w:t>
+      </w:r>
+      <w:r>
+        <w:rPr>
+          <w:sz w:val="28"/>
+          <w:szCs w:val="28"/>
+        </w:rPr>
+        <w:t>[</w:t>
+      </w:r>
+      <w:r>
+        <w:rPr>
+          <w:sz w:val="28"/>
+          <w:szCs w:val="28"/>
+        </w:rPr>
+        <w:t>1</w:t>
+      </w:r>
+      <w:r>
+        <w:rPr>
+          <w:sz w:val="28"/>
+          <w:szCs w:val="28"/>
+        </w:rPr>
+        <w:t xml:space="preserve">] Karen </w:t>
       </w:r>
       <w:proofErr w:type="spellStart"/>
       <w:r>
         <w:rPr>
-          <w:rFonts w:hint="eastAsia"/>
-          <w:sz w:val="28"/>
-          <w:szCs w:val="28"/>
-        </w:rPr>
-        <w:t>LogLoss</w:t>
+          <w:sz w:val="28"/>
+          <w:szCs w:val="28"/>
+        </w:rPr>
+        <w:t>Simonyan</w:t>
       </w:r>
       <w:proofErr w:type="spellEnd"/>
       <w:r>
         <w:rPr>
-          <w:rFonts w:hint="eastAsia"/>
-          <w:sz w:val="28"/>
-          <w:szCs w:val="28"/>
-        </w:rPr>
-        <w:t>为</w:t>
-      </w:r>
-      <w:r>
-        <w:rPr>
-          <w:sz w:val="28"/>
-          <w:szCs w:val="28"/>
-        </w:rPr>
-        <w:t>0.03980</w:t>
-      </w:r>
-      <w:r>
-        <w:rPr>
-          <w:rFonts w:hint="eastAsia"/>
-          <w:sz w:val="28"/>
-          <w:szCs w:val="28"/>
-        </w:rPr>
-        <w:t>，远低于基准测试模型要求的</w:t>
-      </w:r>
-      <w:r>
-        <w:rPr>
-          <w:sz w:val="28"/>
-          <w:szCs w:val="28"/>
-        </w:rPr>
-        <w:t>0.06127</w:t>
-      </w:r>
-      <w:r>
-        <w:rPr>
-          <w:rFonts w:hint="eastAsia"/>
-          <w:sz w:val="28"/>
-          <w:szCs w:val="28"/>
-        </w:rPr>
-        <w:t>。它可以在通用场景中解决问题。</w:t>
-      </w:r>
-    </w:p>
-    <w:p>
-      <w:pPr>
-        <w:pStyle w:val="2"/>
-      </w:pPr>
-      <w:r>
-        <w:t>5.3 后续改进</w:t>
-      </w:r>
-    </w:p>
-    <w:p>
-      <w:pPr>
-        <w:rPr>
-          <w:sz w:val="28"/>
-          <w:szCs w:val="28"/>
-        </w:rPr>
-      </w:pPr>
-      <w:r>
-        <w:rPr>
-          <w:sz w:val="28"/>
-          <w:szCs w:val="28"/>
-        </w:rPr>
-        <w:tab/>
-      </w:r>
-      <w:r>
-        <w:rPr>
-          <w:rFonts w:hint="eastAsia"/>
-          <w:sz w:val="28"/>
-          <w:szCs w:val="28"/>
-        </w:rPr>
-        <w:t>可以从“数据增强”的角度考虑对模型进行改进，即在</w:t>
+          <w:sz w:val="28"/>
+          <w:szCs w:val="28"/>
+        </w:rPr>
+        <w:t xml:space="preserve"> &amp; Andrew Zisserman. VERY DEEP CONVOLUTIONAL NETWORKS FOR LARGE-SCALE IMAGE RECOGNITION. arXiv:1409.1556v6 [cs.CV] 10 Apr 2015</w:t>
+      </w:r>
+    </w:p>
+    <w:p>
+      <w:pPr>
+        <w:rPr>
+          <w:sz w:val="28"/>
+          <w:szCs w:val="28"/>
+        </w:rPr>
+      </w:pPr>
+      <w:r>
+        <w:rPr>
+          <w:sz w:val="28"/>
+          <w:szCs w:val="28"/>
+        </w:rPr>
+        <w:t>[</w:t>
+      </w:r>
+      <w:r>
+        <w:rPr>
+          <w:sz w:val="28"/>
+          <w:szCs w:val="28"/>
+        </w:rPr>
+        <w:t>2</w:t>
+      </w:r>
+      <w:r>
+        <w:rPr>
+          <w:sz w:val="28"/>
+          <w:szCs w:val="28"/>
+        </w:rPr>
+        <w:t xml:space="preserve">] </w:t>
       </w:r>
       <w:proofErr w:type="spellStart"/>
       <w:r>
         <w:rPr>
-          <w:rFonts w:hint="eastAsia"/>
-          <w:sz w:val="28"/>
-          <w:szCs w:val="28"/>
-        </w:rPr>
-        <w:t>ImageDataGenerator</w:t>
+          <w:sz w:val="28"/>
+          <w:szCs w:val="28"/>
+        </w:rPr>
+        <w:t>Kaiming</w:t>
       </w:r>
       <w:proofErr w:type="spellEnd"/>
       <w:r>
         <w:rPr>
-          <w:rFonts w:hint="eastAsia"/>
-          <w:sz w:val="28"/>
-          <w:szCs w:val="28"/>
-        </w:rPr>
-        <w:t>上下功夫，对图片进行各种翻转，裁剪，缩放和调节，增大训练集的样本量，使模型得到更充分的训练</w:t>
-      </w:r>
-      <w:r>
-        <w:rPr>
-          <w:rFonts w:hint="eastAsia"/>
-          <w:sz w:val="28"/>
-          <w:szCs w:val="28"/>
-        </w:rPr>
-        <w:t>；也可以进一步加入更多的</w:t>
-      </w:r>
-      <w:proofErr w:type="gramStart"/>
-      <w:r>
-        <w:rPr>
-          <w:rFonts w:hint="eastAsia"/>
-          <w:sz w:val="28"/>
-          <w:szCs w:val="28"/>
-        </w:rPr>
-        <w:t>预训练</w:t>
-      </w:r>
-      <w:proofErr w:type="gramEnd"/>
-      <w:r>
-        <w:rPr>
-          <w:rFonts w:hint="eastAsia"/>
-          <w:sz w:val="28"/>
-          <w:szCs w:val="28"/>
-        </w:rPr>
-        <w:t>模型，导出更多的特征向量，这就相当于</w:t>
-      </w:r>
-      <w:r>
-        <w:rPr>
-          <w:rFonts w:hint="eastAsia"/>
-          <w:sz w:val="28"/>
-          <w:szCs w:val="28"/>
-        </w:rPr>
-        <w:lastRenderedPageBreak/>
-        <w:t>从不同的角度</w:t>
-      </w:r>
-      <w:proofErr w:type="gramStart"/>
-      <w:r>
-        <w:rPr>
-          <w:rFonts w:hint="eastAsia"/>
-          <w:sz w:val="28"/>
-          <w:szCs w:val="28"/>
-        </w:rPr>
-        <w:t>做特</w:t>
-      </w:r>
-      <w:proofErr w:type="gramEnd"/>
-      <w:r>
-        <w:rPr>
-          <w:rFonts w:hint="eastAsia"/>
-          <w:sz w:val="28"/>
-          <w:szCs w:val="28"/>
-        </w:rPr>
-        <w:t>征工程，然后进行融合，博采众长。这两种方法都能从某种程度上进一步提高预测准确度和模型的鲁棒性。因此以我得到的最终模型为新基准，我认为还有更多更好的解决方案。</w:t>
+          <w:sz w:val="28"/>
+          <w:szCs w:val="28"/>
+        </w:rPr>
+        <w:t xml:space="preserve"> He, </w:t>
+      </w:r>
+      <w:proofErr w:type="spellStart"/>
+      <w:r>
+        <w:rPr>
+          <w:sz w:val="28"/>
+          <w:szCs w:val="28"/>
+        </w:rPr>
+        <w:t>Xiangyu</w:t>
+      </w:r>
+      <w:proofErr w:type="spellEnd"/>
+      <w:r>
+        <w:rPr>
+          <w:sz w:val="28"/>
+          <w:szCs w:val="28"/>
+        </w:rPr>
+        <w:t xml:space="preserve"> Zhang, </w:t>
+      </w:r>
+      <w:proofErr w:type="spellStart"/>
+      <w:r>
+        <w:rPr>
+          <w:sz w:val="28"/>
+          <w:szCs w:val="28"/>
+        </w:rPr>
+        <w:t>Shaoqing</w:t>
+      </w:r>
+      <w:proofErr w:type="spellEnd"/>
+      <w:r>
+        <w:rPr>
+          <w:sz w:val="28"/>
+          <w:szCs w:val="28"/>
+        </w:rPr>
+        <w:t xml:space="preserve"> Ren, Jian Sun. Deep Residual Learning for Image Recognition. arXiv:1512.03385v1 [cs.CV] 10 Dec 2015</w:t>
+      </w:r>
+    </w:p>
+    <w:p>
+      <w:pPr>
+        <w:rPr>
+          <w:sz w:val="28"/>
+          <w:szCs w:val="28"/>
+        </w:rPr>
+      </w:pPr>
+      <w:r>
+        <w:rPr>
+          <w:sz w:val="28"/>
+          <w:szCs w:val="28"/>
+        </w:rPr>
+        <w:t>[</w:t>
+      </w:r>
+      <w:r>
+        <w:rPr>
+          <w:sz w:val="28"/>
+          <w:szCs w:val="28"/>
+        </w:rPr>
+        <w:t>3</w:t>
+      </w:r>
+      <w:r>
+        <w:rPr>
+          <w:sz w:val="28"/>
+          <w:szCs w:val="28"/>
+        </w:rPr>
+        <w:t xml:space="preserve">] Christian </w:t>
+      </w:r>
+      <w:proofErr w:type="spellStart"/>
+      <w:r>
+        <w:rPr>
+          <w:sz w:val="28"/>
+          <w:szCs w:val="28"/>
+        </w:rPr>
+        <w:t>Szegedy</w:t>
+      </w:r>
+      <w:proofErr w:type="spellEnd"/>
+      <w:r>
+        <w:rPr>
+          <w:sz w:val="28"/>
+          <w:szCs w:val="28"/>
+        </w:rPr>
+        <w:t xml:space="preserve">, Vincent </w:t>
+      </w:r>
+      <w:proofErr w:type="spellStart"/>
+      <w:r>
+        <w:rPr>
+          <w:sz w:val="28"/>
+          <w:szCs w:val="28"/>
+        </w:rPr>
+        <w:t>Vanhoucke</w:t>
+      </w:r>
+      <w:proofErr w:type="spellEnd"/>
+      <w:r>
+        <w:rPr>
+          <w:sz w:val="28"/>
+          <w:szCs w:val="28"/>
+        </w:rPr>
+        <w:t xml:space="preserve">, Sergey </w:t>
+      </w:r>
+      <w:proofErr w:type="spellStart"/>
+      <w:r>
+        <w:rPr>
+          <w:sz w:val="28"/>
+          <w:szCs w:val="28"/>
+        </w:rPr>
+        <w:t>Ioffe</w:t>
+      </w:r>
+      <w:proofErr w:type="spellEnd"/>
+      <w:r>
+        <w:rPr>
+          <w:sz w:val="28"/>
+          <w:szCs w:val="28"/>
+        </w:rPr>
+        <w:t xml:space="preserve">, Jonathon </w:t>
+      </w:r>
+      <w:proofErr w:type="spellStart"/>
+      <w:r>
+        <w:rPr>
+          <w:sz w:val="28"/>
+          <w:szCs w:val="28"/>
+        </w:rPr>
+        <w:t>Shlens</w:t>
+      </w:r>
+      <w:proofErr w:type="spellEnd"/>
+      <w:r>
+        <w:rPr>
+          <w:sz w:val="28"/>
+          <w:szCs w:val="28"/>
+        </w:rPr>
+        <w:t xml:space="preserve">, </w:t>
+      </w:r>
+      <w:proofErr w:type="spellStart"/>
+      <w:r>
+        <w:rPr>
+          <w:sz w:val="28"/>
+          <w:szCs w:val="28"/>
+        </w:rPr>
+        <w:t>Zbigniew</w:t>
+      </w:r>
+      <w:proofErr w:type="spellEnd"/>
+      <w:r>
+        <w:rPr>
+          <w:sz w:val="28"/>
+          <w:szCs w:val="28"/>
+        </w:rPr>
+        <w:t xml:space="preserve"> </w:t>
+      </w:r>
+      <w:proofErr w:type="spellStart"/>
+      <w:r>
+        <w:rPr>
+          <w:sz w:val="28"/>
+          <w:szCs w:val="28"/>
+        </w:rPr>
+        <w:t>Wojna</w:t>
+      </w:r>
+      <w:proofErr w:type="spellEnd"/>
+      <w:r>
+        <w:rPr>
+          <w:sz w:val="28"/>
+          <w:szCs w:val="28"/>
+        </w:rPr>
+        <w:t>. Rethinking the Inception Architecture for Computer Vision. arXiv:1512.00567v3 [cs.CV] 11 Dec 2015</w:t>
+      </w:r>
+    </w:p>
+    <w:p>
+      <w:pPr>
+        <w:rPr>
+          <w:sz w:val="28"/>
+          <w:szCs w:val="28"/>
+        </w:rPr>
+      </w:pPr>
+      <w:r>
+        <w:rPr>
+          <w:sz w:val="28"/>
+          <w:szCs w:val="28"/>
+        </w:rPr>
+        <w:t>[</w:t>
+      </w:r>
+      <w:r>
+        <w:rPr>
+          <w:sz w:val="28"/>
+          <w:szCs w:val="28"/>
+        </w:rPr>
+        <w:t>4</w:t>
+      </w:r>
+      <w:r>
+        <w:rPr>
+          <w:sz w:val="28"/>
+          <w:szCs w:val="28"/>
+        </w:rPr>
+        <w:t xml:space="preserve">] Francois </w:t>
+      </w:r>
+      <w:proofErr w:type="spellStart"/>
+      <w:r>
+        <w:rPr>
+          <w:sz w:val="28"/>
+          <w:szCs w:val="28"/>
+        </w:rPr>
+        <w:t>Chollet</w:t>
+      </w:r>
+      <w:proofErr w:type="spellEnd"/>
+      <w:r>
+        <w:rPr>
+          <w:sz w:val="28"/>
+          <w:szCs w:val="28"/>
+        </w:rPr>
+        <w:t xml:space="preserve">. </w:t>
+      </w:r>
+      <w:proofErr w:type="spellStart"/>
+      <w:r>
+        <w:rPr>
+          <w:sz w:val="28"/>
+          <w:szCs w:val="28"/>
+        </w:rPr>
+        <w:t>Xception</w:t>
+      </w:r>
+      <w:proofErr w:type="spellEnd"/>
+      <w:r>
+        <w:rPr>
+          <w:sz w:val="28"/>
+          <w:szCs w:val="28"/>
+        </w:rPr>
+        <w:t xml:space="preserve">: Deep Learning with </w:t>
+      </w:r>
+      <w:proofErr w:type="spellStart"/>
+      <w:r>
+        <w:rPr>
+          <w:sz w:val="28"/>
+          <w:szCs w:val="28"/>
+        </w:rPr>
+        <w:t>Depthwise</w:t>
+      </w:r>
+      <w:proofErr w:type="spellEnd"/>
+      <w:r>
+        <w:rPr>
+          <w:sz w:val="28"/>
+          <w:szCs w:val="28"/>
+        </w:rPr>
+        <w:t xml:space="preserve"> Separable Convolutions. arXiv:1610.02357v3 [cs.CV] 4 Apr 2017</w:t>
+      </w:r>
+    </w:p>
+    <w:p>
+      <w:pPr>
+        <w:rPr>
+          <w:rFonts w:hint="eastAsia"/>
+          <w:sz w:val="28"/>
+          <w:szCs w:val="28"/>
+        </w:rPr>
+      </w:pPr>
+      <w:r>
+        <w:rPr>
+          <w:rFonts w:hint="eastAsia"/>
+          <w:sz w:val="28"/>
+          <w:szCs w:val="28"/>
+        </w:rPr>
+        <w:t>[</w:t>
+      </w:r>
+      <w:r>
+        <w:rPr>
+          <w:sz w:val="28"/>
+          <w:szCs w:val="28"/>
+        </w:rPr>
+        <w:t xml:space="preserve">5] </w:t>
+      </w:r>
+      <w:proofErr w:type="spellStart"/>
+      <w:r>
+        <w:rPr>
+          <w:sz w:val="28"/>
+          <w:szCs w:val="28"/>
+        </w:rPr>
+        <w:t>Keras</w:t>
+      </w:r>
+      <w:proofErr w:type="spellEnd"/>
+      <w:r>
+        <w:rPr>
+          <w:sz w:val="28"/>
+          <w:szCs w:val="28"/>
+        </w:rPr>
+        <w:t xml:space="preserve">. Documentation for individual models. </w:t>
+      </w:r>
+      <w:r>
+        <w:rPr>
+          <w:sz w:val="28"/>
+          <w:szCs w:val="28"/>
+        </w:rPr>
+        <w:t>https://keras.io/applications/</w:t>
       </w:r>
     </w:p>
     <w:sectPr>

</xml_diff>